<commit_message>
Update Resume Joachim Agou - short.docx
</commit_message>
<xml_diff>
--- a/files/Resume Joachim Agou - short.docx
+++ b/files/Resume Joachim Agou - short.docx
@@ -11,8 +11,8 @@
         <w:tblLook w:val="0000" w:firstRow="0" w:lastRow="0" w:firstColumn="0" w:lastColumn="0" w:noHBand="0" w:noVBand="0"/>
       </w:tblPr>
       <w:tblGrid>
-        <w:gridCol w:w="3150"/>
-        <w:gridCol w:w="7870"/>
+        <w:gridCol w:w="2790"/>
+        <w:gridCol w:w="8230"/>
       </w:tblGrid>
       <w:tr>
         <w:trPr>
@@ -20,11 +20,10 @@
         </w:trPr>
         <w:tc>
           <w:tcPr>
-            <w:tcW w:w="1429" w:type="pct"/>
+            <w:tcW w:w="1266" w:type="pct"/>
             <w:tcBorders>
               <w:right w:val="single" w:sz="4" w:space="0" w:color="auto"/>
             </w:tcBorders>
-            <w:shd w:val="clear" w:color="auto" w:fill="auto"/>
           </w:tcPr>
           <w:p>
             <w:pPr>
@@ -174,16 +173,8 @@
           <w:p>
             <w:pPr>
               <w:pStyle w:val="Heading1"/>
-              <w:framePr w:hSpace="0" w:wrap="auto" w:vAnchor="margin" w:xAlign="left" w:yAlign="inline"/>
-              <w:suppressOverlap w:val="0"/>
-              <w:rPr>
-                <w:lang w:val="en-GB"/>
-              </w:rPr>
             </w:pPr>
             <w:r>
-              <w:rPr>
-                <w:lang w:val="en-GB"/>
-              </w:rPr>
               <w:t>Contact</w:t>
             </w:r>
           </w:p>
@@ -542,36 +533,14 @@
               <w:rPr>
                 <w:rFonts w:cs="Zegoe UI - U"/>
               </w:rPr>
-              <w:t xml:space="preserve">X/ </w:t>
-            </w:r>
-            <w:proofErr w:type="gramStart"/>
-            <w:r>
-              <w:rPr>
-                <w:rFonts w:cs="Zegoe UI - U"/>
-              </w:rPr>
-              <w:t>Instagram: @</w:t>
-            </w:r>
-            <w:proofErr w:type="gramEnd"/>
-            <w:r>
-              <w:rPr>
-                <w:rFonts w:cs="Zegoe UI - U"/>
-              </w:rPr>
-              <w:t>casagou</w:t>
+              <w:t>X/ Instagram: @casagou</w:t>
             </w:r>
           </w:p>
           <w:p>
             <w:pPr>
               <w:pStyle w:val="Heading1"/>
-              <w:framePr w:hSpace="0" w:wrap="auto" w:vAnchor="margin" w:xAlign="left" w:yAlign="inline"/>
-              <w:suppressOverlap w:val="0"/>
-              <w:rPr>
-                <w:lang w:val="en-GB"/>
-              </w:rPr>
             </w:pPr>
             <w:r>
-              <w:rPr>
-                <w:lang w:val="en-GB"/>
-              </w:rPr>
               <w:t>Languages</w:t>
             </w:r>
           </w:p>
@@ -674,16 +643,8 @@
           <w:p>
             <w:pPr>
               <w:pStyle w:val="Heading1"/>
-              <w:framePr w:hSpace="0" w:wrap="auto" w:vAnchor="margin" w:xAlign="left" w:yAlign="inline"/>
-              <w:suppressOverlap w:val="0"/>
-              <w:rPr>
-                <w:lang w:val="en-GB"/>
-              </w:rPr>
             </w:pPr>
             <w:r>
-              <w:rPr>
-                <w:lang w:val="en-GB"/>
-              </w:rPr>
               <w:t>Certifications</w:t>
             </w:r>
           </w:p>
@@ -926,16 +887,8 @@
           <w:p>
             <w:pPr>
               <w:pStyle w:val="Heading1"/>
-              <w:framePr w:hSpace="0" w:wrap="auto" w:vAnchor="margin" w:xAlign="left" w:yAlign="inline"/>
-              <w:suppressOverlap w:val="0"/>
-              <w:rPr>
-                <w:lang w:val="en-GB"/>
-              </w:rPr>
             </w:pPr>
             <w:r>
-              <w:rPr>
-                <w:lang w:val="en-GB"/>
-              </w:rPr>
               <w:t>Publications</w:t>
             </w:r>
           </w:p>
@@ -1033,7 +986,7 @@
         </w:tc>
         <w:tc>
           <w:tcPr>
-            <w:tcW w:w="3571" w:type="pct"/>
+            <w:tcW w:w="3734" w:type="pct"/>
             <w:tcBorders>
               <w:left w:val="single" w:sz="4" w:space="0" w:color="auto"/>
             </w:tcBorders>
@@ -1076,51 +1029,29 @@
             <w:pPr>
               <w:jc w:val="center"/>
               <w:rPr>
+                <w:rFonts w:asciiTheme="minorHAnsi" w:hAnsiTheme="minorHAnsi"/>
+                <w:noProof/>
+                <w:lang w:val="en-GB"/>
+              </w:rPr>
+            </w:pPr>
+            <w:bookmarkStart w:id="6" w:name="OLE_LINK38"/>
+            <w:bookmarkStart w:id="7" w:name="OLE_LINK39"/>
+            <w:bookmarkStart w:id="8" w:name="OLE_LINK42"/>
+            <w:bookmarkStart w:id="9" w:name="OLE_LINK43"/>
+            <w:r>
+              <w:rPr>
                 <w:rFonts w:asciiTheme="minorHAnsi" w:hAnsiTheme="minorHAnsi" w:cstheme="minorHAnsi"/>
                 <w:noProof/>
                 <w:sz w:val="28"/>
                 <w:lang w:val="en-GB"/>
               </w:rPr>
-            </w:pPr>
-            <w:bookmarkStart w:id="6" w:name="OLE_LINK36"/>
-            <w:bookmarkStart w:id="7" w:name="OLE_LINK38"/>
-            <w:bookmarkStart w:id="8" w:name="OLE_LINK39"/>
-            <w:bookmarkStart w:id="9" w:name="OLE_LINK42"/>
-            <w:bookmarkStart w:id="10" w:name="OLE_LINK43"/>
-            <w:r>
-              <w:rPr>
-                <w:rFonts w:asciiTheme="minorHAnsi" w:hAnsiTheme="minorHAnsi" w:cstheme="minorHAnsi"/>
-                <w:noProof/>
-                <w:sz w:val="28"/>
-                <w:lang w:val="en-GB"/>
-              </w:rPr>
-              <w:t xml:space="preserve">Mechanical/Aerospace Engineer | Entrepreneur | </w:t>
+              <w:t>P.Eng. | Mechanical &amp; Aerospace Engineer | Systems Integration &amp; Project Management | Gas Turbines | Entrepreneur</w:t>
             </w:r>
           </w:p>
           <w:p>
             <w:pPr>
               <w:jc w:val="center"/>
               <w:rPr>
-                <w:rFonts w:asciiTheme="minorHAnsi" w:hAnsiTheme="minorHAnsi" w:cstheme="minorHAnsi"/>
-                <w:noProof/>
-                <w:sz w:val="28"/>
-                <w:lang w:val="en-GB"/>
-              </w:rPr>
-            </w:pPr>
-            <w:r>
-              <w:rPr>
-                <w:rFonts w:asciiTheme="minorHAnsi" w:hAnsiTheme="minorHAnsi" w:cstheme="minorHAnsi"/>
-                <w:noProof/>
-                <w:sz w:val="28"/>
-                <w:lang w:val="en-GB"/>
-              </w:rPr>
-              <w:t>Systems Integration &amp; Project Management</w:t>
-            </w:r>
-          </w:p>
-          <w:bookmarkEnd w:id="6"/>
-          <w:p>
-            <w:pPr>
-              <w:rPr>
                 <w:rFonts w:asciiTheme="minorHAnsi" w:hAnsiTheme="minorHAnsi"/>
                 <w:noProof/>
                 <w:lang w:val="en-GB"/>
@@ -1132,35 +1063,137 @@
               <w:rPr>
                 <w:rFonts w:asciiTheme="minorHAnsi" w:hAnsiTheme="minorHAnsi"/>
                 <w:noProof/>
+                <w:sz w:val="24"/>
+                <w:szCs w:val="24"/>
+                <w:lang w:val="en-GB"/>
+              </w:rPr>
+            </w:pPr>
+            <w:r>
+              <w:rPr>
+                <w:rFonts w:asciiTheme="minorHAnsi" w:hAnsiTheme="minorHAnsi"/>
+                <w:b/>
+                <w:bCs/>
+                <w:noProof/>
                 <w:sz w:val="22"/>
                 <w:szCs w:val="22"/>
-                <w:lang w:val="en-GB"/>
-              </w:rPr>
-            </w:pPr>
+              </w:rPr>
+              <w:t>Licensed Mechanical &amp; Aerospace Engineer (P.Eng.)</w:t>
+            </w:r>
             <w:r>
               <w:rPr>
                 <w:rFonts w:asciiTheme="minorHAnsi" w:hAnsiTheme="minorHAnsi"/>
                 <w:noProof/>
                 <w:sz w:val="22"/>
                 <w:szCs w:val="22"/>
-                <w:lang w:val="en-GB"/>
-              </w:rPr>
-              <w:t>Mechanical and aerospace engineer with 12+ years of experience leading multidisciplinary projects across aerospace, energy, and technology sectors. Strong background in systems integration, data acquisition, gas turbine testing, and space robotics. Entrepreneurial and adaptable, with experience in business operations, media production, and consulting. Proven ability to lead cross-functional teams through full project lifecycles and align technical solutions with business goals. Bilingual English/French; collaborative and results-driven.</w:t>
+              </w:rPr>
+              <w:t xml:space="preserve"> with 12+ years of experience leading complex engineering projects in aerospace, energy, and technology. Skilled in </w:t>
+            </w:r>
+            <w:r>
+              <w:rPr>
+                <w:rFonts w:asciiTheme="minorHAnsi" w:hAnsiTheme="minorHAnsi"/>
+                <w:b/>
+                <w:bCs/>
+                <w:noProof/>
+                <w:sz w:val="22"/>
+                <w:szCs w:val="22"/>
+              </w:rPr>
+              <w:t>systems integration, gas turbine testing, data acquisition</w:t>
+            </w:r>
+            <w:r>
+              <w:rPr>
+                <w:rFonts w:asciiTheme="minorHAnsi" w:hAnsiTheme="minorHAnsi"/>
+                <w:noProof/>
+                <w:sz w:val="22"/>
+                <w:szCs w:val="22"/>
+              </w:rPr>
+              <w:t xml:space="preserve">, and </w:t>
+            </w:r>
+            <w:r>
+              <w:rPr>
+                <w:rFonts w:asciiTheme="minorHAnsi" w:hAnsiTheme="minorHAnsi"/>
+                <w:b/>
+                <w:bCs/>
+                <w:noProof/>
+                <w:sz w:val="22"/>
+                <w:szCs w:val="22"/>
+              </w:rPr>
+              <w:t>robotic systems for space applications</w:t>
+            </w:r>
+            <w:r>
+              <w:rPr>
+                <w:rFonts w:asciiTheme="minorHAnsi" w:hAnsiTheme="minorHAnsi"/>
+                <w:noProof/>
+                <w:sz w:val="22"/>
+                <w:szCs w:val="22"/>
+              </w:rPr>
+              <w:t xml:space="preserve">. Entrepreneurial and adaptable, with additional experience in </w:t>
+            </w:r>
+            <w:r>
+              <w:rPr>
+                <w:rFonts w:asciiTheme="minorHAnsi" w:hAnsiTheme="minorHAnsi"/>
+                <w:b/>
+                <w:bCs/>
+                <w:noProof/>
+                <w:sz w:val="22"/>
+                <w:szCs w:val="22"/>
+              </w:rPr>
+              <w:t>business operations, consulting, and media production</w:t>
+            </w:r>
+            <w:r>
+              <w:rPr>
+                <w:rFonts w:asciiTheme="minorHAnsi" w:hAnsiTheme="minorHAnsi"/>
+                <w:noProof/>
+                <w:sz w:val="22"/>
+                <w:szCs w:val="22"/>
+              </w:rPr>
+              <w:t xml:space="preserve">. Recognized for </w:t>
+            </w:r>
+            <w:r>
+              <w:rPr>
+                <w:rFonts w:asciiTheme="minorHAnsi" w:hAnsiTheme="minorHAnsi"/>
+                <w:b/>
+                <w:bCs/>
+                <w:noProof/>
+                <w:sz w:val="22"/>
+                <w:szCs w:val="22"/>
+              </w:rPr>
+              <w:t>hands-on problem solving</w:t>
+            </w:r>
+            <w:r>
+              <w:rPr>
+                <w:rFonts w:asciiTheme="minorHAnsi" w:hAnsiTheme="minorHAnsi"/>
+                <w:noProof/>
+                <w:sz w:val="22"/>
+                <w:szCs w:val="22"/>
+              </w:rPr>
+              <w:t xml:space="preserve"> and guiding full project lifecycles from requirements to testing and deployment. </w:t>
+            </w:r>
+            <w:r>
+              <w:rPr>
+                <w:rFonts w:asciiTheme="minorHAnsi" w:hAnsiTheme="minorHAnsi"/>
+                <w:b/>
+                <w:bCs/>
+                <w:noProof/>
+                <w:sz w:val="22"/>
+                <w:szCs w:val="22"/>
+              </w:rPr>
+              <w:t>Bilingual (French/English)</w:t>
+            </w:r>
+            <w:r>
+              <w:rPr>
+                <w:rFonts w:asciiTheme="minorHAnsi" w:hAnsiTheme="minorHAnsi"/>
+                <w:noProof/>
+                <w:sz w:val="22"/>
+                <w:szCs w:val="22"/>
+              </w:rPr>
+              <w:t xml:space="preserve"> with a collaborative, results-driven approach to innovation.</w:t>
             </w:r>
           </w:p>
           <w:p>
             <w:pPr>
               <w:pStyle w:val="Heading1"/>
-              <w:framePr w:hSpace="0" w:wrap="auto" w:vAnchor="margin" w:xAlign="left" w:yAlign="inline"/>
-              <w:suppressOverlap w:val="0"/>
-              <w:rPr>
-                <w:lang w:val="en-GB"/>
-              </w:rPr>
             </w:pPr>
             <w:r>
-              <w:rPr>
-                <w:lang w:val="en-GB"/>
-              </w:rPr>
               <w:t>Key Skills</w:t>
             </w:r>
           </w:p>
@@ -1187,7 +1220,7 @@
                 <w:sz w:val="22"/>
                 <w:szCs w:val="22"/>
               </w:rPr>
-              <w:t>Industry Knowledge:</w:t>
+              <w:t>Industry Expertise:</w:t>
             </w:r>
             <w:r>
               <w:rPr>
@@ -1196,7 +1229,25 @@
                 <w:sz w:val="22"/>
                 <w:szCs w:val="22"/>
               </w:rPr>
-              <w:t xml:space="preserve"> Systems Engineering &amp; Integration, Project Engineering/Management, Aerospace &amp; Mechanical Design, Business Strategy, Testing &amp; Simulation</w:t>
+              <w:t xml:space="preserve"> Systems Engineering &amp; Integration, Project</w:t>
+            </w:r>
+            <w:r>
+              <w:rPr>
+                <w:rFonts w:asciiTheme="minorHAnsi" w:hAnsiTheme="minorHAnsi"/>
+                <w:noProof/>
+                <w:sz w:val="22"/>
+                <w:szCs w:val="22"/>
+              </w:rPr>
+              <w:t xml:space="preserve"> </w:t>
+            </w:r>
+            <w:r>
+              <w:rPr>
+                <w:rFonts w:asciiTheme="minorHAnsi" w:hAnsiTheme="minorHAnsi"/>
+                <w:noProof/>
+                <w:sz w:val="22"/>
+                <w:szCs w:val="22"/>
+              </w:rPr>
+              <w:t>Engineering/Management, Aerospace &amp; Mechanical Design, Business Strategy, Testing &amp; Validation, Operations, Robotics</w:t>
             </w:r>
           </w:p>
           <w:p>
@@ -1222,16 +1273,27 @@
                 <w:sz w:val="22"/>
                 <w:szCs w:val="22"/>
               </w:rPr>
-              <w:t>Domain Expertise:</w:t>
+              <w:t xml:space="preserve">Technical </w:t>
             </w:r>
             <w:r>
               <w:rPr>
                 <w:rFonts w:asciiTheme="minorHAnsi" w:hAnsiTheme="minorHAnsi"/>
+                <w:b/>
+                <w:bCs/>
                 <w:noProof/>
                 <w:sz w:val="22"/>
                 <w:szCs w:val="22"/>
               </w:rPr>
-              <w:t xml:space="preserve"> Gas Turbines &amp; Jet Engines (turbomachinery, propulsion), Data Acquisition Systems, Aerodynamics &amp; Thermodynamics, Combustion &amp; Emissions, Fluid Dynamics</w:t>
+              <w:t>Domain:</w:t>
+            </w:r>
+            <w:r>
+              <w:rPr>
+                <w:rFonts w:asciiTheme="minorHAnsi" w:hAnsiTheme="minorHAnsi"/>
+                <w:noProof/>
+                <w:sz w:val="22"/>
+                <w:szCs w:val="22"/>
+              </w:rPr>
+              <w:t xml:space="preserve"> Gas Turbines &amp; Jet Engines (turbomachinery, propulsion), Data Acquisition Systems, Aerodynamics, Thermodynamics, Combustion &amp; Emissions, Fluid Dynamics, Energy &amp; Climate Change</w:t>
             </w:r>
           </w:p>
           <w:p>
@@ -1266,7 +1328,34 @@
                 <w:sz w:val="22"/>
                 <w:szCs w:val="22"/>
               </w:rPr>
-              <w:t xml:space="preserve"> Ansys (Fluent/CFX), SolidWorks, CATIA, AutoCAD; LabVIEW, iDDS; Python, MATLAB, VBA; Git, Linux/Unix; PTC Windchill PLM</w:t>
+              <w:t xml:space="preserve"> ANSYS (Fluent, CFX), SolidWorks, CATIA, AutoCAD, LabVIEW, iDDS, Python, MATLAB, VBA, Git, Linux/Unix, PTC Windchill PLM</w:t>
+            </w:r>
+            <w:r>
+              <w:rPr>
+                <w:rFonts w:asciiTheme="minorHAnsi" w:hAnsiTheme="minorHAnsi"/>
+                <w:noProof/>
+                <w:sz w:val="22"/>
+                <w:szCs w:val="22"/>
+              </w:rPr>
+              <w:t xml:space="preserve">, </w:t>
+            </w:r>
+            <w:r>
+              <w:rPr>
+                <w:rFonts w:asciiTheme="minorHAnsi" w:hAnsiTheme="minorHAnsi"/>
+                <w:noProof/>
+                <w:sz w:val="22"/>
+                <w:szCs w:val="22"/>
+              </w:rPr>
+              <w:t xml:space="preserve"> </w:t>
+            </w:r>
+            <w:r>
+              <w:rPr>
+                <w:rFonts w:asciiTheme="minorHAnsi" w:hAnsiTheme="minorHAnsi"/>
+                <w:noProof/>
+                <w:sz w:val="22"/>
+                <w:szCs w:val="22"/>
+              </w:rPr>
+              <w:t>Power BI, Tableau</w:t>
             </w:r>
           </w:p>
           <w:p>
@@ -1292,7 +1381,7 @@
                 <w:sz w:val="22"/>
                 <w:szCs w:val="22"/>
               </w:rPr>
-              <w:t>Interpersonal &amp; Leadership:</w:t>
+              <w:t>Leadership &amp; Collaboration:</w:t>
             </w:r>
             <w:r>
               <w:rPr>
@@ -1301,39 +1390,28 @@
                 <w:sz w:val="22"/>
                 <w:szCs w:val="22"/>
               </w:rPr>
-              <w:t xml:space="preserve"> Team Leadership and Mentoring, Cross-functional Collaboration, Problem Solving, Training/Teaching, Presentation &amp; Communication</w:t>
+              <w:t xml:space="preserve"> Team Leadership &amp; Mentoring, Cross-Functional Collaboration, Training &amp; Teaching, Presentation &amp; Communication, Problem Solving</w:t>
             </w:r>
           </w:p>
           <w:p>
             <w:pPr>
               <w:pStyle w:val="Heading1"/>
-              <w:framePr w:hSpace="0" w:wrap="auto" w:vAnchor="margin" w:xAlign="left" w:yAlign="inline"/>
-              <w:suppressOverlap w:val="0"/>
-              <w:rPr>
-                <w:lang w:val="en-GB"/>
-              </w:rPr>
             </w:pPr>
-            <w:bookmarkStart w:id="11" w:name="OLE_LINK72"/>
-            <w:bookmarkStart w:id="12" w:name="OLE_LINK73"/>
-            <w:bookmarkStart w:id="13" w:name="OLE_LINK75"/>
-            <w:bookmarkStart w:id="14" w:name="OLE_LINK47"/>
-            <w:bookmarkStart w:id="15" w:name="OLE_LINK48"/>
+            <w:bookmarkStart w:id="10" w:name="OLE_LINK72"/>
+            <w:bookmarkStart w:id="11" w:name="OLE_LINK73"/>
+            <w:bookmarkStart w:id="12" w:name="OLE_LINK75"/>
+            <w:bookmarkStart w:id="13" w:name="OLE_LINK47"/>
+            <w:bookmarkStart w:id="14" w:name="OLE_LINK48"/>
             <w:bookmarkEnd w:id="0"/>
             <w:bookmarkEnd w:id="1"/>
             <w:bookmarkEnd w:id="2"/>
             <w:bookmarkEnd w:id="3"/>
             <w:r>
-              <w:rPr>
-                <w:lang w:val="en-GB"/>
-              </w:rPr>
               <w:t>E</w:t>
             </w:r>
-            <w:bookmarkStart w:id="16" w:name="_Hlk143185617"/>
-            <w:bookmarkStart w:id="17" w:name="OLE_LINK74"/>
+            <w:bookmarkStart w:id="15" w:name="_Hlk143185617"/>
+            <w:bookmarkStart w:id="16" w:name="OLE_LINK74"/>
             <w:r>
-              <w:rPr>
-                <w:lang w:val="en-GB"/>
-              </w:rPr>
               <w:t>xperience</w:t>
             </w:r>
           </w:p>
@@ -1349,11 +1427,11 @@
                 <w:szCs w:val="25"/>
               </w:rPr>
             </w:pPr>
-            <w:bookmarkStart w:id="18" w:name="OLE_LINK1"/>
-            <w:bookmarkStart w:id="19" w:name="OLE_LINK2"/>
-            <w:bookmarkStart w:id="20" w:name="OLE_LINK99"/>
-            <w:bookmarkStart w:id="21" w:name="OLE_LINK100"/>
-            <w:bookmarkStart w:id="22" w:name="OLE_LINK114"/>
+            <w:bookmarkStart w:id="17" w:name="OLE_LINK1"/>
+            <w:bookmarkStart w:id="18" w:name="OLE_LINK2"/>
+            <w:bookmarkStart w:id="19" w:name="OLE_LINK99"/>
+            <w:bookmarkStart w:id="20" w:name="OLE_LINK100"/>
+            <w:bookmarkStart w:id="21" w:name="OLE_LINK114"/>
             <w:r>
               <w:rPr>
                 <w:rFonts w:asciiTheme="minorHAnsi" w:hAnsiTheme="minorHAnsi"/>
@@ -1489,7 +1567,7 @@
               <w:pStyle w:val="ListParagraph"/>
               <w:numPr>
                 <w:ilvl w:val="0"/>
-                <w:numId w:val="23"/>
+                <w:numId w:val="60"/>
               </w:numPr>
               <w:rPr>
                 <w:rFonts w:asciiTheme="minorHAnsi" w:hAnsiTheme="minorHAnsi"/>
@@ -1507,7 +1585,7 @@
                 <w:sz w:val="22"/>
                 <w:szCs w:val="22"/>
               </w:rPr>
-              <w:t>Financial Management –</w:t>
+              <w:t>Financial Oversight</w:t>
             </w:r>
             <w:r>
               <w:rPr>
@@ -1516,7 +1594,7 @@
                 <w:sz w:val="22"/>
                 <w:szCs w:val="22"/>
               </w:rPr>
-              <w:t xml:space="preserve"> Oversee daily financial operations, including invoicing 100+ clients, processing contractor payments (RBC PayEdge), and managing subscription transactions (Kajabi, Stripe, PayPal).</w:t>
+              <w:t xml:space="preserve"> — Manage daily cash flow and invoicing operations across 100+ active client accounts. Process payments to contractors through RBC PayEdge and oversee subscription transactions using Kajabi, Stripe, and PayPal.</w:t>
             </w:r>
           </w:p>
           <w:p>
@@ -1524,7 +1602,7 @@
               <w:pStyle w:val="ListParagraph"/>
               <w:numPr>
                 <w:ilvl w:val="0"/>
-                <w:numId w:val="23"/>
+                <w:numId w:val="60"/>
               </w:numPr>
               <w:rPr>
                 <w:rFonts w:asciiTheme="minorHAnsi" w:hAnsiTheme="minorHAnsi"/>
@@ -1542,7 +1620,7 @@
                 <w:sz w:val="22"/>
                 <w:szCs w:val="22"/>
               </w:rPr>
-              <w:t>Team Coordination</w:t>
+              <w:t>Team &amp; Workflow Management</w:t>
             </w:r>
             <w:r>
               <w:rPr>
@@ -1551,7 +1629,7 @@
                 <w:sz w:val="22"/>
                 <w:szCs w:val="22"/>
               </w:rPr>
-              <w:t xml:space="preserve"> – Lead a cross-functional admin team (4–6 members, including tech/media support and community moderators); streamline workflows in collaboration with the CEO.</w:t>
+              <w:t xml:space="preserve"> — Lead a cross-functional team of 4–6 (admins, moderators, tech/media assistants), streamlining coordination across finance, customer support, and CEO directives.</w:t>
             </w:r>
           </w:p>
           <w:p>
@@ -1559,7 +1637,7 @@
               <w:pStyle w:val="ListParagraph"/>
               <w:numPr>
                 <w:ilvl w:val="0"/>
-                <w:numId w:val="23"/>
+                <w:numId w:val="60"/>
               </w:numPr>
               <w:rPr>
                 <w:rFonts w:asciiTheme="minorHAnsi" w:hAnsiTheme="minorHAnsi"/>
@@ -1577,7 +1655,7 @@
                 <w:sz w:val="22"/>
                 <w:szCs w:val="22"/>
               </w:rPr>
-              <w:t>Data Systems</w:t>
+              <w:t>CRM &amp; Systems Design</w:t>
             </w:r>
             <w:r>
               <w:rPr>
@@ -1586,7 +1664,7 @@
                 <w:sz w:val="22"/>
                 <w:szCs w:val="22"/>
               </w:rPr>
-              <w:t xml:space="preserve"> – Designed a centralized Google Sheets CRM database to track student enrollments, subscriptions, payments, and sales, greatly improving reporting accuracy and data accessibility.</w:t>
+              <w:t xml:space="preserve"> — Built and maintain an end-to-end custom Google Sheets-based CRM to track subscriptions, student enrollments, sales, and payments—enhancing reporting accuracy and reducing admin hours by 30%.</w:t>
             </w:r>
           </w:p>
           <w:p>
@@ -1594,7 +1672,7 @@
               <w:pStyle w:val="ListParagraph"/>
               <w:numPr>
                 <w:ilvl w:val="0"/>
-                <w:numId w:val="23"/>
+                <w:numId w:val="60"/>
               </w:numPr>
               <w:rPr>
                 <w:rFonts w:asciiTheme="minorHAnsi" w:hAnsiTheme="minorHAnsi"/>
@@ -1621,7 +1699,7 @@
                 <w:sz w:val="22"/>
                 <w:szCs w:val="22"/>
               </w:rPr>
-              <w:t xml:space="preserve"> – Produce weekly financial and performance dashboards to support strategic planning and data-driven decision making.</w:t>
+              <w:t xml:space="preserve"> — Deliver weekly dashboards and performance summaries to the CEO, supporting financial planning, revenue tracking, and team accountability.</w:t>
             </w:r>
           </w:p>
           <w:p>
@@ -1629,7 +1707,7 @@
               <w:pStyle w:val="ListParagraph"/>
               <w:numPr>
                 <w:ilvl w:val="0"/>
-                <w:numId w:val="23"/>
+                <w:numId w:val="60"/>
               </w:numPr>
               <w:rPr>
                 <w:rFonts w:asciiTheme="minorHAnsi" w:hAnsiTheme="minorHAnsi"/>
@@ -1656,14 +1734,33 @@
                 <w:sz w:val="22"/>
                 <w:szCs w:val="22"/>
               </w:rPr>
-              <w:t xml:space="preserve"> – Resolve client access and payment issues via email and Slack; track and follow up on failed transactions to maintain account integrity and client satisfaction.</w:t>
+              <w:t xml:space="preserve"> — Resolve customer access, billing, and transaction issues through email and Slack; implement follow-up systems to reduce churn and restore failed accounts.</w:t>
             </w:r>
+            <w:bookmarkEnd w:id="4"/>
+            <w:bookmarkEnd w:id="5"/>
+            <w:bookmarkEnd w:id="6"/>
+            <w:bookmarkEnd w:id="7"/>
+            <w:bookmarkEnd w:id="8"/>
+            <w:bookmarkEnd w:id="9"/>
+            <w:bookmarkEnd w:id="10"/>
+            <w:bookmarkEnd w:id="11"/>
+            <w:bookmarkEnd w:id="12"/>
+            <w:bookmarkEnd w:id="13"/>
+            <w:bookmarkEnd w:id="14"/>
+            <w:bookmarkEnd w:id="15"/>
+            <w:bookmarkEnd w:id="16"/>
+            <w:bookmarkEnd w:id="17"/>
+            <w:bookmarkEnd w:id="18"/>
+            <w:bookmarkEnd w:id="19"/>
+            <w:bookmarkEnd w:id="20"/>
+            <w:bookmarkEnd w:id="21"/>
           </w:p>
           <w:p>
             <w:pPr>
+              <w:pStyle w:val="ListParagraph"/>
               <w:numPr>
                 <w:ilvl w:val="0"/>
-                <w:numId w:val="23"/>
+                <w:numId w:val="60"/>
               </w:numPr>
               <w:rPr>
                 <w:rFonts w:asciiTheme="minorHAnsi" w:hAnsiTheme="minorHAnsi"/>
@@ -1681,7 +1778,7 @@
                 <w:sz w:val="22"/>
                 <w:szCs w:val="22"/>
               </w:rPr>
-              <w:t>Process Improvement</w:t>
+              <w:t>Process Improvements</w:t>
             </w:r>
             <w:r>
               <w:rPr>
@@ -1690,45 +1787,8 @@
                 <w:sz w:val="22"/>
                 <w:szCs w:val="22"/>
               </w:rPr>
-              <w:t xml:space="preserve"> – Standardize payment and contract workflows to increase efficiency and ensure compliance with company policies.</w:t>
+              <w:t xml:space="preserve"> — Standardized workflows for contracts and payment cycles, improving turnaround speed and ensuring 100% compliance with internal policies.</w:t>
             </w:r>
-          </w:p>
-          <w:p>
-            <w:pPr>
-              <w:ind w:left="0"/>
-              <w:rPr>
-                <w:rFonts w:asciiTheme="minorHAnsi" w:hAnsiTheme="minorHAnsi"/>
-                <w:noProof/>
-              </w:rPr>
-            </w:pPr>
-          </w:p>
-          <w:bookmarkEnd w:id="4"/>
-          <w:bookmarkEnd w:id="5"/>
-          <w:bookmarkEnd w:id="7"/>
-          <w:bookmarkEnd w:id="8"/>
-          <w:bookmarkEnd w:id="9"/>
-          <w:bookmarkEnd w:id="10"/>
-          <w:bookmarkEnd w:id="11"/>
-          <w:bookmarkEnd w:id="12"/>
-          <w:bookmarkEnd w:id="13"/>
-          <w:bookmarkEnd w:id="14"/>
-          <w:bookmarkEnd w:id="15"/>
-          <w:bookmarkEnd w:id="16"/>
-          <w:bookmarkEnd w:id="17"/>
-          <w:bookmarkEnd w:id="18"/>
-          <w:bookmarkEnd w:id="19"/>
-          <w:bookmarkEnd w:id="20"/>
-          <w:bookmarkEnd w:id="21"/>
-          <w:bookmarkEnd w:id="22"/>
-          <w:p>
-            <w:pPr>
-              <w:pStyle w:val="ListParagraph"/>
-              <w:ind w:left="502"/>
-              <w:rPr>
-                <w:rFonts w:asciiTheme="minorHAnsi" w:hAnsiTheme="minorHAnsi"/>
-                <w:noProof/>
-              </w:rPr>
-            </w:pPr>
           </w:p>
         </w:tc>
       </w:tr>
@@ -1767,7 +1827,7 @@
           <w:bCs/>
           <w:noProof/>
           <w:sz w:val="22"/>
-          <w:szCs w:val="23"/>
+          <w:szCs w:val="22"/>
         </w:rPr>
       </w:pPr>
       <w:r>
@@ -1777,20 +1837,9 @@
           <w:bCs/>
           <w:noProof/>
           <w:sz w:val="22"/>
-          <w:szCs w:val="23"/>
-        </w:rPr>
-        <w:t>Entrepreneurship</w:t>
-      </w:r>
-      <w:r>
-        <w:rPr>
-          <w:rFonts w:asciiTheme="minorHAnsi" w:hAnsiTheme="minorHAnsi"/>
-          <w:b/>
-          <w:bCs/>
-          <w:noProof/>
-          <w:sz w:val="22"/>
-          <w:szCs w:val="23"/>
-        </w:rPr>
-        <w:t xml:space="preserve"> </w:t>
+          <w:szCs w:val="22"/>
+        </w:rPr>
+        <w:t xml:space="preserve">Entrepreneurship </w:t>
       </w:r>
     </w:p>
     <w:p>
@@ -1871,16 +1920,16 @@
           <w:sz w:val="22"/>
           <w:szCs w:val="22"/>
         </w:rPr>
-        <w:t>Aerial Media Production</w:t>
-      </w:r>
-      <w:r>
-        <w:rPr>
-          <w:rFonts w:asciiTheme="minorHAnsi" w:hAnsiTheme="minorHAnsi"/>
-          <w:noProof/>
-          <w:sz w:val="22"/>
-          <w:szCs w:val="22"/>
-        </w:rPr>
-        <w:t xml:space="preserve"> – Operate a drone-based imaging and video production service, delivering high-quality aerial photography and videography for clients. Notable projects include event coverage for the Fairmont Empress Hotel, University of Victoria, Christ Church Cathedral, and Alliance Française Victoria.</w:t>
+        <w:t>Aerial Media &amp; Video Production</w:t>
+      </w:r>
+      <w:r>
+        <w:rPr>
+          <w:rFonts w:asciiTheme="minorHAnsi" w:hAnsiTheme="minorHAnsi"/>
+          <w:noProof/>
+          <w:sz w:val="22"/>
+          <w:szCs w:val="22"/>
+        </w:rPr>
+        <w:t xml:space="preserve"> — Operate a drone-based service producing high-resolution photography and promotional videos for education, hospitality, and cultural clients, including Fairmont Empress, University of Victoria, and Alliance Française Victoria, boosting brand exposure, event attendance, and online engagement.</w:t>
       </w:r>
     </w:p>
     <w:p>
@@ -1906,16 +1955,16 @@
           <w:sz w:val="22"/>
           <w:szCs w:val="22"/>
         </w:rPr>
-        <w:t>Live Streaming Services</w:t>
-      </w:r>
-      <w:r>
-        <w:rPr>
-          <w:rFonts w:asciiTheme="minorHAnsi" w:hAnsiTheme="minorHAnsi"/>
-          <w:noProof/>
-          <w:sz w:val="22"/>
-          <w:szCs w:val="22"/>
-        </w:rPr>
-        <w:t xml:space="preserve"> – Produce and manage live-stream broadcasts for events in remote locations across Vancouver Island. Develop customized streaming solutions to bridge distances for participants, and provide technical training to remote event staff.</w:t>
+        <w:t xml:space="preserve">Live Streaming Solutions </w:t>
+      </w:r>
+      <w:r>
+        <w:rPr>
+          <w:rFonts w:asciiTheme="minorHAnsi" w:hAnsiTheme="minorHAnsi"/>
+          <w:noProof/>
+          <w:sz w:val="22"/>
+          <w:szCs w:val="22"/>
+        </w:rPr>
+        <w:t>— Plan, produce, and manage live-streaming projects across Vancouver Island for both remote and urban events. Deliver tailored solutions for families, communities, and corporate clients, including remote staff training for smooth viewing experiences.</w:t>
       </w:r>
     </w:p>
     <w:p>
@@ -1950,7 +1999,42 @@
           <w:sz w:val="22"/>
           <w:szCs w:val="22"/>
         </w:rPr>
-        <w:t xml:space="preserve"> – Advise industrial clients on the installation of large industrial ovens and the deployment of backup power systems in production plants. Deliver end-to-end solutions from conceptual design through implementation, focusing on efficiency, reliability, and safety.</w:t>
+        <w:t xml:space="preserve"> — Provide technical consulting for industrial projects, including oven system installations and backup power design. Deliver turnkey solutions from requirements to commissioning, emphasizing safety, energy efficiency, and minimal downtime.</w:t>
+      </w:r>
+    </w:p>
+    <w:p>
+      <w:pPr>
+        <w:pStyle w:val="ListParagraph"/>
+        <w:numPr>
+          <w:ilvl w:val="0"/>
+          <w:numId w:val="23"/>
+        </w:numPr>
+        <w:rPr>
+          <w:rFonts w:asciiTheme="minorHAnsi" w:hAnsiTheme="minorHAnsi"/>
+          <w:noProof/>
+          <w:sz w:val="22"/>
+          <w:szCs w:val="22"/>
+        </w:rPr>
+      </w:pPr>
+      <w:r>
+        <w:rPr>
+          <w:rFonts w:asciiTheme="minorHAnsi" w:hAnsiTheme="minorHAnsi"/>
+          <w:b/>
+          <w:bCs/>
+          <w:noProof/>
+          <w:sz w:val="22"/>
+          <w:szCs w:val="22"/>
+        </w:rPr>
+        <w:t>Project &amp; Client Management</w:t>
+      </w:r>
+      <w:r>
+        <w:rPr>
+          <w:rFonts w:asciiTheme="minorHAnsi" w:hAnsiTheme="minorHAnsi"/>
+          <w:noProof/>
+          <w:sz w:val="22"/>
+          <w:szCs w:val="22"/>
+        </w:rPr>
+        <w:t xml:space="preserve"> — Scope and budget multi-industry projects, coordinate vendors, manage schedules, and maintain client communication to ensure quality delivery and repeat business.</w:t>
       </w:r>
     </w:p>
     <w:p>
@@ -2340,7 +2424,7 @@
         <w:pStyle w:val="ListParagraph"/>
         <w:numPr>
           <w:ilvl w:val="0"/>
-          <w:numId w:val="50"/>
+          <w:numId w:val="23"/>
         </w:numPr>
         <w:rPr>
           <w:rFonts w:asciiTheme="minorHAnsi" w:hAnsiTheme="minorHAnsi"/>
@@ -2358,16 +2442,16 @@
           <w:sz w:val="22"/>
           <w:szCs w:val="22"/>
         </w:rPr>
-        <w:t>Systems Engineering</w:t>
-      </w:r>
-      <w:r>
-        <w:rPr>
-          <w:rFonts w:asciiTheme="minorHAnsi" w:hAnsiTheme="minorHAnsi"/>
-          <w:noProof/>
-          <w:sz w:val="22"/>
-          <w:szCs w:val="22"/>
-        </w:rPr>
-        <w:t xml:space="preserve"> – Led end-to-end development of advanced on-orbit and planetary robotic systems (robotic arms and autonomous mechanisms for Mars/Lunar missions and the ISS). Managed requirements architecture, trade studies, detailed design, system integration, and on-orbit verification, ensuring alignment with mission objectives.</w:t>
+        <w:t>End-to-End Systems Engineering</w:t>
+      </w:r>
+      <w:r>
+        <w:rPr>
+          <w:rFonts w:asciiTheme="minorHAnsi" w:hAnsiTheme="minorHAnsi"/>
+          <w:noProof/>
+          <w:sz w:val="22"/>
+          <w:szCs w:val="22"/>
+        </w:rPr>
+        <w:t xml:space="preserve"> — Led the development of advanced robotic systems for on-orbit servicing and planetary exploration (e.g., ISS, lunar, and Mars missions). Oversaw requirements, architecture, trade studies, design, integration, testing, and on-orbit validation to ensure mission success.</w:t>
       </w:r>
     </w:p>
     <w:p>
@@ -2375,7 +2459,7 @@
         <w:pStyle w:val="ListParagraph"/>
         <w:numPr>
           <w:ilvl w:val="0"/>
-          <w:numId w:val="50"/>
+          <w:numId w:val="23"/>
         </w:numPr>
         <w:rPr>
           <w:rFonts w:asciiTheme="minorHAnsi" w:hAnsiTheme="minorHAnsi"/>
@@ -2402,7 +2486,7 @@
           <w:sz w:val="22"/>
           <w:szCs w:val="22"/>
         </w:rPr>
-        <w:t xml:space="preserve"> – Coordinated day-to-day execution across multi-disciplinary teams (mechanical, software, electrical, mission operations) to meet technical requirements, stay within budget, and adhere to schedule milestones.</w:t>
+        <w:t xml:space="preserve"> — Managed day-to-day execution across multi-disciplinary teams (mechanical, electrical, software, mission ops), keeping CSA- and NASA-aligned programs on track with respect to budget, schedule, and technical goals.</w:t>
       </w:r>
     </w:p>
     <w:p>
@@ -2410,7 +2494,7 @@
         <w:pStyle w:val="ListParagraph"/>
         <w:numPr>
           <w:ilvl w:val="0"/>
-          <w:numId w:val="50"/>
+          <w:numId w:val="23"/>
         </w:numPr>
         <w:rPr>
           <w:rFonts w:asciiTheme="minorHAnsi" w:hAnsiTheme="minorHAnsi"/>
@@ -2428,16 +2512,16 @@
           <w:sz w:val="22"/>
           <w:szCs w:val="22"/>
         </w:rPr>
-        <w:t>Test &amp; Verification</w:t>
-      </w:r>
-      <w:r>
-        <w:rPr>
-          <w:rFonts w:asciiTheme="minorHAnsi" w:hAnsiTheme="minorHAnsi"/>
-          <w:noProof/>
-          <w:sz w:val="22"/>
-          <w:szCs w:val="22"/>
-        </w:rPr>
-        <w:t xml:space="preserve"> – Developed and executed comprehensive test plans; oversaw integration and verification activities to validate system performance against stringent spaceflight criteria and client requirements.</w:t>
+        <w:t>Test &amp; Verification Leadership</w:t>
+      </w:r>
+      <w:r>
+        <w:rPr>
+          <w:rFonts w:asciiTheme="minorHAnsi" w:hAnsiTheme="minorHAnsi"/>
+          <w:noProof/>
+          <w:sz w:val="22"/>
+          <w:szCs w:val="22"/>
+        </w:rPr>
+        <w:t xml:space="preserve"> — Planned and executed system-level verification campaigns, including environmental and performance testing, to meet rigorous spaceflight qualification standards.</w:t>
       </w:r>
     </w:p>
     <w:p>
@@ -2445,7 +2529,7 @@
         <w:pStyle w:val="ListParagraph"/>
         <w:numPr>
           <w:ilvl w:val="0"/>
-          <w:numId w:val="50"/>
+          <w:numId w:val="23"/>
         </w:numPr>
         <w:rPr>
           <w:rFonts w:asciiTheme="minorHAnsi" w:hAnsiTheme="minorHAnsi"/>
@@ -2472,7 +2556,7 @@
           <w:sz w:val="22"/>
           <w:szCs w:val="22"/>
         </w:rPr>
-        <w:t xml:space="preserve"> – Applied design-to-cost and design-for-manufacture principles to streamline development, improve system robustness, and reduce integration time and cost.</w:t>
+        <w:t xml:space="preserve"> — Applied design-to-cost (DTC) and design-for-manufacture (DFM) principles to streamline integration, reduce complexity, and improve system reliability under launch and space conditions.</w:t>
       </w:r>
     </w:p>
     <w:p>
@@ -2480,7 +2564,7 @@
         <w:pStyle w:val="ListParagraph"/>
         <w:numPr>
           <w:ilvl w:val="0"/>
-          <w:numId w:val="50"/>
+          <w:numId w:val="23"/>
         </w:numPr>
         <w:rPr>
           <w:rFonts w:asciiTheme="minorHAnsi" w:hAnsiTheme="minorHAnsi"/>
@@ -2498,16 +2582,16 @@
           <w:sz w:val="22"/>
           <w:szCs w:val="22"/>
         </w:rPr>
-        <w:t>Technical Documentation</w:t>
-      </w:r>
-      <w:r>
-        <w:rPr>
-          <w:rFonts w:asciiTheme="minorHAnsi" w:hAnsiTheme="minorHAnsi"/>
-          <w:noProof/>
-          <w:sz w:val="22"/>
-          <w:szCs w:val="22"/>
-        </w:rPr>
-        <w:t xml:space="preserve"> – Authored detailed system specifications, interface control documents, and analysis reports. Supported internal design reviews and customer deliverables, ensuring readiness for critical program milestones.</w:t>
+        <w:t>Technical Documentation &amp; Analysis</w:t>
+      </w:r>
+      <w:r>
+        <w:rPr>
+          <w:rFonts w:asciiTheme="minorHAnsi" w:hAnsiTheme="minorHAnsi"/>
+          <w:noProof/>
+          <w:sz w:val="22"/>
+          <w:szCs w:val="22"/>
+        </w:rPr>
+        <w:t xml:space="preserve"> — Produced mission-critical specifications, interface control documents, verification matrices, and trade studies, ensuring requirements traceability with tools like PTC Windchill and IBM DOORS.</w:t>
       </w:r>
     </w:p>
     <w:p>
@@ -2515,7 +2599,7 @@
         <w:pStyle w:val="ListParagraph"/>
         <w:numPr>
           <w:ilvl w:val="0"/>
-          <w:numId w:val="50"/>
+          <w:numId w:val="23"/>
         </w:numPr>
         <w:rPr>
           <w:rFonts w:asciiTheme="minorHAnsi" w:hAnsiTheme="minorHAnsi"/>
@@ -2533,23 +2617,61 @@
           <w:sz w:val="22"/>
           <w:szCs w:val="22"/>
         </w:rPr>
-        <w:t>Anomaly Resolution</w:t>
-      </w:r>
-      <w:r>
-        <w:rPr>
-          <w:rFonts w:asciiTheme="minorHAnsi" w:hAnsiTheme="minorHAnsi"/>
-          <w:noProof/>
-          <w:sz w:val="22"/>
-          <w:szCs w:val="22"/>
-        </w:rPr>
-        <w:t xml:space="preserve"> – Diagnosed and resolved system anomalies by analyzing telemetry and performing root-cause analysis. Implemented corrective actions and supported mission operations to ensure successful system performance on orbit.</w:t>
+        <w:t>Problem Solving &amp; Operations Support</w:t>
+      </w:r>
+      <w:r>
+        <w:rPr>
+          <w:rFonts w:asciiTheme="minorHAnsi" w:hAnsiTheme="minorHAnsi"/>
+          <w:noProof/>
+          <w:sz w:val="22"/>
+          <w:szCs w:val="22"/>
+        </w:rPr>
+        <w:t xml:space="preserve"> — Investigated system anomalies using telemetry data and root cause analysis. Provided engineering support for mission operations, contributing to successful resolution and handoff.</w:t>
       </w:r>
     </w:p>
     <w:p>
       <w:pPr>
-        <w:rPr>
-          <w:rFonts w:asciiTheme="minorHAnsi" w:hAnsiTheme="minorHAnsi"/>
-          <w:noProof/>
+        <w:pStyle w:val="ListParagraph"/>
+        <w:numPr>
+          <w:ilvl w:val="0"/>
+          <w:numId w:val="23"/>
+        </w:numPr>
+        <w:rPr>
+          <w:rFonts w:asciiTheme="minorHAnsi" w:hAnsiTheme="minorHAnsi"/>
+          <w:noProof/>
+          <w:sz w:val="22"/>
+          <w:szCs w:val="22"/>
+        </w:rPr>
+      </w:pPr>
+      <w:r>
+        <w:rPr>
+          <w:rFonts w:asciiTheme="minorHAnsi" w:hAnsiTheme="minorHAnsi"/>
+          <w:b/>
+          <w:bCs/>
+          <w:noProof/>
+          <w:sz w:val="22"/>
+          <w:szCs w:val="22"/>
+        </w:rPr>
+        <w:t>Proposal &amp; Cost Support</w:t>
+      </w:r>
+      <w:r>
+        <w:rPr>
+          <w:rFonts w:asciiTheme="minorHAnsi" w:hAnsiTheme="minorHAnsi"/>
+          <w:noProof/>
+          <w:sz w:val="22"/>
+          <w:szCs w:val="22"/>
+        </w:rPr>
+        <w:t xml:space="preserve"> — Collaborated with project managers and technical leads to prepare ROM estimates, resource planning, and technical inputs for proposals and stakeholder briefings.</w:t>
+      </w:r>
+    </w:p>
+    <w:p>
+      <w:pPr>
+        <w:ind w:left="142"/>
+        <w:rPr>
+          <w:rFonts w:asciiTheme="minorHAnsi" w:hAnsiTheme="minorHAnsi"/>
+          <w:noProof/>
+          <w:sz w:val="22"/>
+          <w:szCs w:val="22"/>
         </w:rPr>
       </w:pPr>
     </w:p>
@@ -2753,7 +2875,7 @@
         <w:pStyle w:val="ListParagraph"/>
         <w:numPr>
           <w:ilvl w:val="0"/>
-          <w:numId w:val="50"/>
+          <w:numId w:val="23"/>
         </w:numPr>
         <w:rPr>
           <w:rFonts w:asciiTheme="minorHAnsi" w:hAnsiTheme="minorHAnsi"/>
@@ -2764,23 +2886,53 @@
       </w:pPr>
       <w:r>
         <w:rPr>
-          <w:rFonts w:asciiTheme="minorHAnsi" w:hAnsiTheme="minorHAnsi"/>
+          <w:rFonts w:asciiTheme="minorHAnsi" w:hAnsiTheme="minorHAnsi" w:cstheme="minorHAnsi"/>
           <w:b/>
           <w:bCs/>
-          <w:noProof/>
-          <w:sz w:val="22"/>
-          <w:szCs w:val="22"/>
-        </w:rPr>
-        <w:t>Test Facility Development</w:t>
-      </w:r>
-      <w:r>
-        <w:rPr>
-          <w:rFonts w:asciiTheme="minorHAnsi" w:hAnsiTheme="minorHAnsi"/>
-          <w:noProof/>
-          <w:sz w:val="22"/>
-          <w:szCs w:val="22"/>
-        </w:rPr>
-        <w:t xml:space="preserve"> – Led the design and deployment of custom gas turbine engine test facilities for aviation, industrial, and marine clients. Scope included data acquisition systems, instrumentation and controls, mechanical systems (including rotor-dynamics), aerodynamic and acoustic design, environmental compliance, as well as overseeing assembly, integration, and commissioning.</w:t>
+          <w:sz w:val="22"/>
+          <w:szCs w:val="22"/>
+        </w:rPr>
+        <w:lastRenderedPageBreak/>
+        <w:t>Turnkey Facility Development</w:t>
+      </w:r>
+      <w:r>
+        <w:rPr>
+          <w:rFonts w:asciiTheme="minorHAnsi" w:hAnsiTheme="minorHAnsi" w:cstheme="minorHAnsi"/>
+          <w:sz w:val="22"/>
+          <w:szCs w:val="22"/>
+        </w:rPr>
+        <w:t xml:space="preserve"> — Delivered 15+ custom gas turbine engine test facilities for aviation, industrial, and marine clients, managing the full lifecycle from requirements and concept design to construction, commissioning, and client handover.</w:t>
+      </w:r>
+      <w:r>
+        <w:rPr>
+          <w:rFonts w:asciiTheme="minorHAnsi" w:hAnsiTheme="minorHAnsi" w:cstheme="minorHAnsi"/>
+          <w:sz w:val="22"/>
+          <w:szCs w:val="22"/>
+        </w:rPr>
+        <w:t xml:space="preserve"> </w:t>
+      </w:r>
+    </w:p>
+    <w:p>
+      <w:pPr>
+        <w:pStyle w:val="ListParagraph"/>
+        <w:numPr>
+          <w:ilvl w:val="1"/>
+          <w:numId w:val="23"/>
+        </w:numPr>
+        <w:rPr>
+          <w:rFonts w:asciiTheme="minorHAnsi" w:hAnsiTheme="minorHAnsi"/>
+          <w:noProof/>
+          <w:sz w:val="22"/>
+          <w:szCs w:val="22"/>
+        </w:rPr>
+      </w:pPr>
+      <w:r>
+        <w:rPr>
+          <w:rFonts w:asciiTheme="minorHAnsi" w:hAnsiTheme="minorHAnsi" w:cstheme="minorHAnsi"/>
+          <w:sz w:val="22"/>
+          <w:szCs w:val="22"/>
+        </w:rPr>
+        <w:t>Scope included Data Acquisition Systems (DAS), instrumentation &amp; control, mechanical systems (including rotor-dynamics), aerodynamic/acoustic design, and environmental compliance.</w:t>
       </w:r>
     </w:p>
     <w:p>
@@ -2788,35 +2940,55 @@
         <w:pStyle w:val="ListParagraph"/>
         <w:numPr>
           <w:ilvl w:val="0"/>
-          <w:numId w:val="50"/>
+          <w:numId w:val="23"/>
         </w:numPr>
         <w:rPr>
-          <w:rFonts w:asciiTheme="minorHAnsi" w:hAnsiTheme="minorHAnsi"/>
-          <w:noProof/>
-          <w:sz w:val="22"/>
-          <w:szCs w:val="22"/>
-        </w:rPr>
-      </w:pPr>
-      <w:r>
-        <w:rPr>
-          <w:rFonts w:asciiTheme="minorHAnsi" w:hAnsiTheme="minorHAnsi"/>
+          <w:rFonts w:asciiTheme="minorHAnsi" w:hAnsiTheme="minorHAnsi" w:cstheme="minorHAnsi"/>
+          <w:sz w:val="22"/>
+          <w:szCs w:val="22"/>
+        </w:rPr>
+      </w:pPr>
+      <w:r>
+        <w:rPr>
+          <w:rFonts w:asciiTheme="minorHAnsi" w:hAnsiTheme="minorHAnsi" w:cstheme="minorHAnsi"/>
           <w:b/>
           <w:bCs/>
-          <w:noProof/>
-          <w:sz w:val="22"/>
-          <w:szCs w:val="22"/>
-        </w:rPr>
-        <w:lastRenderedPageBreak/>
+          <w:sz w:val="22"/>
+          <w:szCs w:val="22"/>
+        </w:rPr>
         <w:t>Project Highlights</w:t>
       </w:r>
       <w:r>
         <w:rPr>
-          <w:rFonts w:asciiTheme="minorHAnsi" w:hAnsiTheme="minorHAnsi"/>
-          <w:noProof/>
-          <w:sz w:val="22"/>
-          <w:szCs w:val="22"/>
-        </w:rPr>
-        <w:t xml:space="preserve"> – Delivered multiple turnkey test cells for Maintenance, Repair &amp; Overhaul (MRO) and R&amp;D programs worldwide. Projects included facilities for Air France–KLM (CFM56 and GE90 engine series), GKN Aerospace (Gripen fighter jet engines RM12/RM16), StandardAero (Pratt &amp; Whitney JT15D series), Lockheed Martin (CF6 and CFM56 engines), Safran Aircraft Engines, and others. Also contributed to advanced R&amp;D test sites such as Rolls-Royce’s outdoor jet engine facility at NASA Stennis and Safran’s LEAP-1A certification program.</w:t>
+          <w:rFonts w:asciiTheme="minorHAnsi" w:hAnsiTheme="minorHAnsi" w:cstheme="minorHAnsi"/>
+          <w:sz w:val="22"/>
+          <w:szCs w:val="22"/>
+        </w:rPr>
+        <w:t xml:space="preserve"> — </w:t>
+      </w:r>
+      <w:r>
+        <w:rPr>
+          <w:rFonts w:asciiTheme="minorHAnsi" w:hAnsiTheme="minorHAnsi" w:cstheme="minorHAnsi"/>
+          <w:sz w:val="22"/>
+          <w:szCs w:val="22"/>
+        </w:rPr>
+        <w:t>Led major MRO and R&amp;D projects worldwide, including:</w:t>
+      </w:r>
+      <w:r>
+        <w:rPr>
+          <w:rFonts w:asciiTheme="minorHAnsi" w:hAnsiTheme="minorHAnsi" w:cstheme="minorHAnsi"/>
+          <w:sz w:val="22"/>
+          <w:szCs w:val="22"/>
+        </w:rPr>
+        <w:t xml:space="preserve"> </w:t>
+      </w:r>
+      <w:r>
+        <w:rPr>
+          <w:rFonts w:asciiTheme="minorHAnsi" w:hAnsiTheme="minorHAnsi" w:cstheme="minorHAnsi"/>
+          <w:sz w:val="22"/>
+          <w:szCs w:val="22"/>
+        </w:rPr>
+        <w:t>Air France–KLM (Paris, France – CFM56 &amp; GE90), GKN Aerospace (Trollhättan, Sweden – RM12/RM16 Gripen), StandardAero (Summerside, Canada – JT15D), Safran Morocco (Casablanca – CFM56), GA Telesis (Helsinki, Finland – CFM56 &amp; CF6-80C2), Rolls-Royce/NASA Stennis (Mississippi, USA – outdoor jet engine facility), and Safran LEAP-1A certification (France).</w:t>
       </w:r>
     </w:p>
     <w:p>
@@ -2824,7 +2996,7 @@
         <w:pStyle w:val="ListParagraph"/>
         <w:numPr>
           <w:ilvl w:val="0"/>
-          <w:numId w:val="50"/>
+          <w:numId w:val="23"/>
         </w:numPr>
         <w:rPr>
           <w:rFonts w:asciiTheme="minorHAnsi" w:hAnsiTheme="minorHAnsi"/>
@@ -2835,23 +3007,21 @@
       </w:pPr>
       <w:r>
         <w:rPr>
-          <w:rFonts w:asciiTheme="minorHAnsi" w:hAnsiTheme="minorHAnsi"/>
+          <w:rFonts w:asciiTheme="minorHAnsi" w:hAnsiTheme="minorHAnsi" w:cstheme="minorHAnsi"/>
           <w:b/>
           <w:bCs/>
-          <w:noProof/>
-          <w:sz w:val="22"/>
-          <w:szCs w:val="22"/>
-        </w:rPr>
-        <w:t>Technical Leadership</w:t>
-      </w:r>
-      <w:r>
-        <w:rPr>
-          <w:rFonts w:asciiTheme="minorHAnsi" w:hAnsiTheme="minorHAnsi"/>
-          <w:noProof/>
-          <w:sz w:val="22"/>
-          <w:szCs w:val="22"/>
-        </w:rPr>
-        <w:t xml:space="preserve"> – Translated client requirements into detailed specifications and work plans. Managed cross-functional teams through design, procurement, construction, installation, and testing phases, ensuring seamless integration of all subsystems and compliance with project objectives.</w:t>
+          <w:sz w:val="22"/>
+          <w:szCs w:val="22"/>
+        </w:rPr>
+        <w:t>Systems Integration &amp; Technical Leadership</w:t>
+      </w:r>
+      <w:r>
+        <w:rPr>
+          <w:rFonts w:asciiTheme="minorHAnsi" w:hAnsiTheme="minorHAnsi" w:cstheme="minorHAnsi"/>
+          <w:sz w:val="22"/>
+          <w:szCs w:val="22"/>
+        </w:rPr>
+        <w:t xml:space="preserve"> — Directed the integration of mechanical, electrical, instrumentation, software, and control subsystems into fully operational test facilities. Translated complex client requirements into actionable specifications, system architectures, and work breakdown structures.</w:t>
       </w:r>
     </w:p>
     <w:p>
@@ -2859,7 +3029,7 @@
         <w:pStyle w:val="ListParagraph"/>
         <w:numPr>
           <w:ilvl w:val="0"/>
-          <w:numId w:val="50"/>
+          <w:numId w:val="23"/>
         </w:numPr>
         <w:rPr>
           <w:rFonts w:asciiTheme="minorHAnsi" w:hAnsiTheme="minorHAnsi"/>
@@ -2870,23 +3040,21 @@
       </w:pPr>
       <w:r>
         <w:rPr>
-          <w:rFonts w:asciiTheme="minorHAnsi" w:hAnsiTheme="minorHAnsi"/>
+          <w:rFonts w:asciiTheme="minorHAnsi" w:hAnsiTheme="minorHAnsi" w:cstheme="minorHAnsi"/>
           <w:b/>
           <w:bCs/>
-          <w:noProof/>
-          <w:sz w:val="22"/>
-          <w:szCs w:val="22"/>
-        </w:rPr>
-        <w:t>Client Engagement</w:t>
-      </w:r>
-      <w:r>
-        <w:rPr>
-          <w:rFonts w:asciiTheme="minorHAnsi" w:hAnsiTheme="minorHAnsi"/>
-          <w:noProof/>
-          <w:sz w:val="22"/>
-          <w:szCs w:val="22"/>
-        </w:rPr>
-        <w:t xml:space="preserve"> – Represented MDS on international assignments for design reviews, on-site installations, and acceptance test procedures. Delivered tailored training to client engineers/operators and provided on-site support throughout commissioning to ensure successful handover.</w:t>
+          <w:sz w:val="22"/>
+          <w:szCs w:val="22"/>
+        </w:rPr>
+        <w:t>Project Management &amp; Procurement</w:t>
+      </w:r>
+      <w:r>
+        <w:rPr>
+          <w:rFonts w:asciiTheme="minorHAnsi" w:hAnsiTheme="minorHAnsi" w:cstheme="minorHAnsi"/>
+          <w:sz w:val="22"/>
+          <w:szCs w:val="22"/>
+        </w:rPr>
+        <w:t xml:space="preserve"> — Managed multi-million-dollar programs, including scheduling, budgeting, and risk mitigation. Oversaw vendor selection, ERP-driven procurement, resource allocation, and coordinated cross-functional teams to ensure on-time and within-scope delivery.</w:t>
       </w:r>
     </w:p>
     <w:p>
@@ -2894,7 +3062,7 @@
         <w:pStyle w:val="ListParagraph"/>
         <w:numPr>
           <w:ilvl w:val="0"/>
-          <w:numId w:val="50"/>
+          <w:numId w:val="23"/>
         </w:numPr>
         <w:rPr>
           <w:rFonts w:asciiTheme="minorHAnsi" w:hAnsiTheme="minorHAnsi"/>
@@ -2905,23 +3073,21 @@
       </w:pPr>
       <w:r>
         <w:rPr>
-          <w:rFonts w:asciiTheme="minorHAnsi" w:hAnsiTheme="minorHAnsi"/>
+          <w:rFonts w:asciiTheme="minorHAnsi" w:hAnsiTheme="minorHAnsi" w:cstheme="minorHAnsi"/>
           <w:b/>
           <w:bCs/>
-          <w:noProof/>
-          <w:sz w:val="22"/>
-          <w:szCs w:val="22"/>
-        </w:rPr>
-        <w:t>Data &amp; Systems Expertise</w:t>
-      </w:r>
-      <w:r>
-        <w:rPr>
-          <w:rFonts w:asciiTheme="minorHAnsi" w:hAnsiTheme="minorHAnsi"/>
-          <w:noProof/>
-          <w:sz w:val="22"/>
-          <w:szCs w:val="22"/>
-        </w:rPr>
-        <w:t xml:space="preserve"> – Customized data acquisition and control systems to meet specific client needs. Developed real-time data displays, automated test sequences, and comprehensive post-test analysis reports to enhance data accuracy and usability.</w:t>
+          <w:sz w:val="22"/>
+          <w:szCs w:val="22"/>
+        </w:rPr>
+        <w:t>Client Engagement &amp; Training</w:t>
+      </w:r>
+      <w:r>
+        <w:rPr>
+          <w:rFonts w:asciiTheme="minorHAnsi" w:hAnsiTheme="minorHAnsi" w:cstheme="minorHAnsi"/>
+          <w:sz w:val="22"/>
+          <w:szCs w:val="22"/>
+        </w:rPr>
+        <w:t xml:space="preserve"> — Served as lead interface for international clients; conducted design reviews, Acceptance Test Procedures (ATPs), on-site commissioning, and multi-day training sessions. Provided 6+ months of post-commissioning support to ensure smooth operations.</w:t>
       </w:r>
     </w:p>
     <w:p>
@@ -2929,7 +3095,7 @@
         <w:pStyle w:val="ListParagraph"/>
         <w:numPr>
           <w:ilvl w:val="0"/>
-          <w:numId w:val="50"/>
+          <w:numId w:val="23"/>
         </w:numPr>
         <w:rPr>
           <w:rFonts w:asciiTheme="minorHAnsi" w:hAnsiTheme="minorHAnsi"/>
@@ -2940,23 +3106,21 @@
       </w:pPr>
       <w:r>
         <w:rPr>
-          <w:rFonts w:asciiTheme="minorHAnsi" w:hAnsiTheme="minorHAnsi"/>
+          <w:rFonts w:asciiTheme="minorHAnsi" w:hAnsiTheme="minorHAnsi" w:cstheme="minorHAnsi"/>
           <w:b/>
           <w:bCs/>
-          <w:noProof/>
-          <w:sz w:val="22"/>
-          <w:szCs w:val="22"/>
-        </w:rPr>
-        <w:t>Documentation &amp; Quality</w:t>
-      </w:r>
-      <w:r>
-        <w:rPr>
-          <w:rFonts w:asciiTheme="minorHAnsi" w:hAnsiTheme="minorHAnsi"/>
-          <w:noProof/>
-          <w:sz w:val="22"/>
-          <w:szCs w:val="22"/>
-        </w:rPr>
-        <w:t xml:space="preserve"> – Authored key technical documents (engineering specifications, design briefs, test plans) and enforced rigorous safety and quality standards (e.g., Lockout/Tagout procedures, ESD protection) throughout project execution.</w:t>
+          <w:sz w:val="22"/>
+          <w:szCs w:val="22"/>
+        </w:rPr>
+        <w:t>Data Systems &amp; Automation</w:t>
+      </w:r>
+      <w:r>
+        <w:rPr>
+          <w:rFonts w:asciiTheme="minorHAnsi" w:hAnsiTheme="minorHAnsi" w:cstheme="minorHAnsi"/>
+          <w:sz w:val="22"/>
+          <w:szCs w:val="22"/>
+        </w:rPr>
+        <w:t xml:space="preserve"> — Customized Data Acquisition Systems (DAS) and measurement instruments to meet specific engine and facility requirements. Built real-time dashboards, automated test sequences, and post-analysis templates to enhance accuracy and usability of results.</w:t>
       </w:r>
     </w:p>
     <w:p>
@@ -2964,7 +3128,7 @@
         <w:pStyle w:val="ListParagraph"/>
         <w:numPr>
           <w:ilvl w:val="0"/>
-          <w:numId w:val="50"/>
+          <w:numId w:val="23"/>
         </w:numPr>
         <w:rPr>
           <w:rFonts w:asciiTheme="minorHAnsi" w:hAnsiTheme="minorHAnsi"/>
@@ -2975,10 +3139,42 @@
       </w:pPr>
       <w:r>
         <w:rPr>
-          <w:rFonts w:asciiTheme="minorHAnsi" w:hAnsiTheme="minorHAnsi"/>
+          <w:rFonts w:asciiTheme="minorHAnsi" w:hAnsiTheme="minorHAnsi" w:cstheme="minorHAnsi"/>
           <w:b/>
           <w:bCs/>
-          <w:noProof/>
+          <w:sz w:val="22"/>
+          <w:szCs w:val="22"/>
+        </w:rPr>
+        <w:t>Technical Documentation &amp; Compliance</w:t>
+      </w:r>
+      <w:r>
+        <w:rPr>
+          <w:rFonts w:asciiTheme="minorHAnsi" w:hAnsiTheme="minorHAnsi" w:cstheme="minorHAnsi"/>
+          <w:sz w:val="22"/>
+          <w:szCs w:val="22"/>
+        </w:rPr>
+        <w:t xml:space="preserve"> — Authored and supervised specifications, design briefs, GA drawings, verification plans, and engineering coordination memos. Ensured rigorous safety, quality, and regulatory compliance (Lockout/Tagout, ESD, environmental).</w:t>
+      </w:r>
+    </w:p>
+    <w:p>
+      <w:pPr>
+        <w:pStyle w:val="ListParagraph"/>
+        <w:numPr>
+          <w:ilvl w:val="0"/>
+          <w:numId w:val="23"/>
+        </w:numPr>
+        <w:rPr>
+          <w:rFonts w:asciiTheme="minorHAnsi" w:hAnsiTheme="minorHAnsi"/>
+          <w:noProof/>
+          <w:sz w:val="22"/>
+          <w:szCs w:val="22"/>
+        </w:rPr>
+      </w:pPr>
+      <w:r>
+        <w:rPr>
+          <w:rFonts w:asciiTheme="minorHAnsi" w:hAnsiTheme="minorHAnsi" w:cstheme="minorHAnsi"/>
+          <w:b/>
+          <w:bCs/>
           <w:sz w:val="22"/>
           <w:szCs w:val="22"/>
         </w:rPr>
@@ -2986,12 +3182,46 @@
       </w:r>
       <w:r>
         <w:rPr>
-          <w:rFonts w:asciiTheme="minorHAnsi" w:hAnsiTheme="minorHAnsi"/>
-          <w:noProof/>
-          <w:sz w:val="22"/>
-          <w:szCs w:val="22"/>
-        </w:rPr>
-        <w:t xml:space="preserve"> – Supported the sales team in crafting technical proposals and bids, aligning MDS’s solutions with client needs and industry trends to secure new contracts.</w:t>
+          <w:rFonts w:asciiTheme="minorHAnsi" w:hAnsiTheme="minorHAnsi" w:cstheme="minorHAnsi"/>
+          <w:sz w:val="22"/>
+          <w:szCs w:val="22"/>
+        </w:rPr>
+        <w:t xml:space="preserve"> — Collaborated on technical proposals, bids, and tenders, aligning MDS’s solutions with client needs and industry trends to secure new contracts and long-term partnerships.</w:t>
+      </w:r>
+    </w:p>
+    <w:p>
+      <w:pPr>
+        <w:pStyle w:val="ListParagraph"/>
+        <w:numPr>
+          <w:ilvl w:val="0"/>
+          <w:numId w:val="23"/>
+        </w:numPr>
+        <w:rPr>
+          <w:rFonts w:asciiTheme="minorHAnsi" w:hAnsiTheme="minorHAnsi"/>
+          <w:noProof/>
+          <w:sz w:val="22"/>
+          <w:szCs w:val="22"/>
+        </w:rPr>
+      </w:pPr>
+      <w:r>
+        <w:rPr>
+          <w:rFonts w:asciiTheme="minorHAnsi" w:hAnsiTheme="minorHAnsi"/>
+          <w:b/>
+          <w:bCs/>
+          <w:noProof/>
+          <w:sz w:val="22"/>
+          <w:szCs w:val="22"/>
+        </w:rPr>
+        <w:t>International Scope &amp; Clients</w:t>
+      </w:r>
+      <w:r>
+        <w:rPr>
+          <w:rFonts w:asciiTheme="minorHAnsi" w:hAnsiTheme="minorHAnsi"/>
+          <w:noProof/>
+          <w:sz w:val="22"/>
+          <w:szCs w:val="22"/>
+        </w:rPr>
+        <w:t xml:space="preserve"> — Delivered projects for top-tier clients across 8+ countries, including Air France, Safran, Rolls-Royce/NASA, Lockheed Martin, and StandardAero.</w:t>
       </w:r>
     </w:p>
     <w:p>
@@ -3268,7 +3498,15 @@
           <w:sz w:val="22"/>
           <w:szCs w:val="22"/>
         </w:rPr>
-        <w:t xml:space="preserve"> – Operated advanced gas analyzers (FTIR, FID, O₂ CEMS) on gas turbine test beds to monitor and record pollutant emissions under various operating conditions. Improved data processing techniques to ensure accurate measurement of non-traditional emission species.</w:t>
+        <w:t xml:space="preserve"> – </w:t>
+      </w:r>
+      <w:r>
+        <w:rPr>
+          <w:rFonts w:asciiTheme="minorHAnsi" w:hAnsiTheme="minorHAnsi" w:cstheme="minorHAnsi"/>
+          <w:sz w:val="22"/>
+          <w:szCs w:val="22"/>
+        </w:rPr>
+        <w:t>Operated advanced gas analyzers (FTIR, FID, O₂ CEMS) on gas turbine testbeds to monitor pollutant emissions under varied conditions, ensuring compliance with EPA/ISO standards and improving emissions profiling accuracy.</w:t>
       </w:r>
     </w:p>
     <w:p>
@@ -3300,7 +3538,15 @@
           <w:sz w:val="22"/>
           <w:szCs w:val="22"/>
         </w:rPr>
-        <w:t xml:space="preserve"> – Assessed alternative fuels (biodiesel and syngas blends) for their impact on combustion performance and emissions. Conducted tests to evaluate smoke production, lean blowout limits, and potential reductions in greenhouse gas emissions and operating costs.</w:t>
+        <w:t xml:space="preserve"> – </w:t>
+      </w:r>
+      <w:r>
+        <w:rPr>
+          <w:rFonts w:asciiTheme="minorHAnsi" w:hAnsiTheme="minorHAnsi" w:cstheme="minorHAnsi"/>
+          <w:sz w:val="22"/>
+          <w:szCs w:val="22"/>
+        </w:rPr>
+        <w:t>Assessed 10+ biodiesel and syngas fuel blends, analyzing their impact on emissions, smoke production, and lean blowout limits to support GHG-reduction initiatives and operational cost savings.</w:t>
       </w:r>
     </w:p>
     <w:p>
@@ -3332,7 +3578,15 @@
           <w:sz w:val="22"/>
           <w:szCs w:val="22"/>
         </w:rPr>
-        <w:t xml:space="preserve"> – Developed computational fluid dynamics (CFD) models to simulate biofuel injection and combustion processes. Compared biofuel performance against conventional jet fuel baselines to identify benefits and trade-offs while maintaining required engine performance.</w:t>
+        <w:t xml:space="preserve"> – </w:t>
+      </w:r>
+      <w:r>
+        <w:rPr>
+          <w:rFonts w:asciiTheme="minorHAnsi" w:hAnsiTheme="minorHAnsi" w:cstheme="minorHAnsi"/>
+          <w:sz w:val="22"/>
+          <w:szCs w:val="22"/>
+        </w:rPr>
+        <w:t>Developed CFD models in ANSYS Fluent to simulate biofuel injection and combustion processes, optimizing injector and burner designs while benchmarking performance against conventional jet fuels.</w:t>
       </w:r>
     </w:p>
     <w:p>
@@ -3586,7 +3840,7 @@
           <w:szCs w:val="22"/>
           <w:lang w:val="en-CA"/>
         </w:rPr>
-        <w:t xml:space="preserve"> – Investigated the use of liquid and gaseous biofuels in gas turbine combustion. Designed and executed experiments using swirl combustors to measure combustion efficiency and emissions. Utilized advanced instruments such as FTIR spectroscopy for gas analysis and Particle Image Velocimetry (PIV) to study fuel spray characteristics (droplet size, velocity, penetration).</w:t>
+        <w:t xml:space="preserve"> – Investigated liquid and gaseous biofuels in gas turbine combustion, designing and executing experiments with swirl combustors to measure efficiency and emissions. Used FTIR spectroscopy for gas analysis and Particle Image Velocimetry (PIV) to study spray characteristics (droplet size, velocity, penetration).</w:t>
       </w:r>
     </w:p>
     <w:p>
@@ -3624,7 +3878,7 @@
           <w:szCs w:val="22"/>
           <w:lang w:val="en-CA"/>
         </w:rPr>
-        <w:t xml:space="preserve"> – Built and calibrated laboratory setups (fuel flow controllers, injectors, combustion chamber, sensors) and developed custom data acquisition programs (VBA/Excel) to collect and analyze large datasets. Optimized test procedures and compared results against theoretical models and empirical correlations.</w:t>
+        <w:t xml:space="preserve"> – Built and calibrated lab setups (flow controllers, injectors, chambers, sensors) and developed custom VBA/Excel programs for data acquisition and analysis. Optimized test procedures and validated results against models and empirical correlations.</w:t>
       </w:r>
     </w:p>
     <w:p>
@@ -3652,6 +3906,7 @@
           <w:szCs w:val="22"/>
           <w:lang w:val="en-CA"/>
         </w:rPr>
+        <w:lastRenderedPageBreak/>
         <w:t>Mentoring &amp; Teaching</w:t>
       </w:r>
       <w:r>
@@ -3662,23 +3917,14 @@
           <w:szCs w:val="22"/>
           <w:lang w:val="en-CA"/>
         </w:rPr>
-        <w:t xml:space="preserve"> – Supervised and trained junior researchers and summer interns on lab equipment and safety procedures. Assisted in teaching duties for undergraduate Mechanical Engineering courses (Thermodynamics), including leading lab sessions and grading reports. Ensured strict adherence to safety protocols (WHMIS, laser safety training) and documented research findings in technical reports and publications.</w:t>
+        <w:t xml:space="preserve"> – Supervised junior researchers and interns, led Thermodynamics lab sessions, and graded reports. Maintained WHMIS and laser safety compliance while documenting findings in technical reports and publications.</w:t>
       </w:r>
     </w:p>
     <w:p>
       <w:pPr>
         <w:pStyle w:val="Heading1"/>
-        <w:framePr w:hSpace="0" w:wrap="auto" w:vAnchor="margin" w:xAlign="left" w:yAlign="inline"/>
-        <w:suppressOverlap w:val="0"/>
-        <w:rPr>
-          <w:lang w:val="en-GB"/>
-        </w:rPr>
-      </w:pPr>
-      <w:r>
-        <w:rPr>
-          <w:lang w:val="en-GB"/>
-        </w:rPr>
-        <w:lastRenderedPageBreak/>
+      </w:pPr>
+      <w:r>
         <w:t>Additional Projects &amp; Experience</w:t>
       </w:r>
     </w:p>
@@ -3837,16 +4083,8 @@
     <w:p>
       <w:pPr>
         <w:pStyle w:val="Heading1"/>
-        <w:framePr w:hSpace="0" w:wrap="auto" w:vAnchor="margin" w:xAlign="left" w:yAlign="inline"/>
-        <w:suppressOverlap w:val="0"/>
-        <w:rPr>
-          <w:lang w:val="en-GB"/>
-        </w:rPr>
-      </w:pPr>
-      <w:r>
-        <w:rPr>
-          <w:lang w:val="en-GB"/>
-        </w:rPr>
+      </w:pPr>
+      <w:r>
         <w:t>Education</w:t>
       </w:r>
     </w:p>
@@ -3936,7 +4174,17 @@
           <w:sz w:val="22"/>
           <w:szCs w:val="22"/>
         </w:rPr>
-        <w:t xml:space="preserve"> —</w:t>
+        <w:t xml:space="preserve"> </w:t>
+      </w:r>
+      <w:r>
+        <w:rPr>
+          <w:rFonts w:asciiTheme="minorHAnsi" w:hAnsiTheme="minorHAnsi"/>
+          <w:b/>
+          <w:noProof/>
+          <w:sz w:val="22"/>
+          <w:szCs w:val="22"/>
+        </w:rPr>
+        <w:t>—</w:t>
       </w:r>
       <w:r>
         <w:rPr>
@@ -3963,6 +4211,8 @@
         <w:rPr>
           <w:rFonts w:asciiTheme="minorHAnsi" w:hAnsiTheme="minorHAnsi"/>
           <w:noProof/>
+          <w:sz w:val="22"/>
+          <w:szCs w:val="22"/>
         </w:rPr>
       </w:pPr>
       <w:r>
@@ -3974,18 +4224,7 @@
           <w:sz w:val="22"/>
           <w:szCs w:val="22"/>
         </w:rPr>
-        <w:t>F</w:t>
-      </w:r>
-      <w:r>
-        <w:rPr>
-          <w:rFonts w:asciiTheme="minorHAnsi" w:hAnsiTheme="minorHAnsi"/>
-          <w:i/>
-          <w:iCs/>
-          <w:noProof/>
-          <w:sz w:val="22"/>
-          <w:szCs w:val="22"/>
-        </w:rPr>
-        <w:t>ocus:</w:t>
+        <w:t>Focus:</w:t>
       </w:r>
       <w:r>
         <w:rPr>
@@ -4000,6 +4239,8 @@
         <w:rPr>
           <w:rFonts w:asciiTheme="minorHAnsi" w:hAnsiTheme="minorHAnsi"/>
           <w:noProof/>
+          <w:sz w:val="22"/>
+          <w:szCs w:val="22"/>
         </w:rPr>
         <w:br/>
       </w:r>
@@ -4090,7 +4331,17 @@
           <w:sz w:val="22"/>
           <w:szCs w:val="22"/>
         </w:rPr>
-        <w:t xml:space="preserve"> — </w:t>
+        <w:t xml:space="preserve"> </w:t>
+      </w:r>
+      <w:r>
+        <w:rPr>
+          <w:rFonts w:asciiTheme="minorHAnsi" w:hAnsiTheme="minorHAnsi"/>
+          <w:b/>
+          <w:noProof/>
+          <w:sz w:val="22"/>
+          <w:szCs w:val="22"/>
+        </w:rPr>
+        <w:t xml:space="preserve">— </w:t>
       </w:r>
       <w:r>
         <w:rPr>
@@ -4454,16 +4705,8 @@
     <w:p>
       <w:pPr>
         <w:pStyle w:val="Heading1"/>
-        <w:framePr w:hSpace="0" w:wrap="auto" w:vAnchor="margin" w:xAlign="left" w:yAlign="inline"/>
-        <w:suppressOverlap w:val="0"/>
-        <w:rPr>
-          <w:lang w:val="en-GB"/>
-        </w:rPr>
-      </w:pPr>
-      <w:r>
-        <w:rPr>
-          <w:lang w:val="en-GB"/>
-        </w:rPr>
+      </w:pPr>
+      <w:r>
         <w:t>Publications &amp; Awards</w:t>
       </w:r>
     </w:p>
@@ -4506,33 +4749,7 @@
             <w:u w:val="none"/>
             <w:lang w:val="en-GB"/>
           </w:rPr>
-          <w:t>Emission Mea</w:t>
-        </w:r>
-        <w:r>
-          <w:rPr>
-            <w:rStyle w:val="Hyperlink"/>
-            <w:rFonts w:asciiTheme="minorHAnsi" w:hAnsiTheme="minorHAnsi" w:cstheme="minorHAnsi"/>
-            <w:b/>
-            <w:noProof/>
-            <w:sz w:val="22"/>
-            <w:szCs w:val="22"/>
-            <w:u w:val="none"/>
-            <w:lang w:val="en-GB"/>
-          </w:rPr>
-          <w:t>s</w:t>
-        </w:r>
-        <w:r>
-          <w:rPr>
-            <w:rStyle w:val="Hyperlink"/>
-            <w:rFonts w:asciiTheme="minorHAnsi" w:hAnsiTheme="minorHAnsi" w:cstheme="minorHAnsi"/>
-            <w:b/>
-            <w:noProof/>
-            <w:sz w:val="22"/>
-            <w:szCs w:val="22"/>
-            <w:u w:val="none"/>
-            <w:lang w:val="en-GB"/>
-          </w:rPr>
-          <w:t>urements of Various Biofuels using a Commercial Swirl-Type Air-Assist Dual Fuel Injector</w:t>
+          <w:t>Emission Measurements of Various Biofuels using a Commercial Swirl-Type Air-Assist Dual Fuel Injector</w:t>
         </w:r>
       </w:hyperlink>
       <w:r>
@@ -4564,31 +4781,7 @@
             <w:u w:val="none"/>
             <w:lang w:val="en-GB"/>
           </w:rPr>
-          <w:t>with presen</w:t>
-        </w:r>
-        <w:r>
-          <w:rPr>
-            <w:rStyle w:val="Hyperlink"/>
-            <w:rFonts w:asciiTheme="minorHAnsi" w:hAnsiTheme="minorHAnsi" w:cstheme="minorHAnsi"/>
-            <w:noProof/>
-            <w:sz w:val="22"/>
-            <w:szCs w:val="22"/>
-            <w:u w:val="none"/>
-            <w:lang w:val="en-GB"/>
-          </w:rPr>
-          <w:t>t</w:t>
-        </w:r>
-        <w:r>
-          <w:rPr>
-            <w:rStyle w:val="Hyperlink"/>
-            <w:rFonts w:asciiTheme="minorHAnsi" w:hAnsiTheme="minorHAnsi" w:cstheme="minorHAnsi"/>
-            <w:noProof/>
-            <w:sz w:val="22"/>
-            <w:szCs w:val="22"/>
-            <w:u w:val="none"/>
-            <w:lang w:val="en-GB"/>
-          </w:rPr>
-          <w:t>ation</w:t>
+          <w:t>with presentation</w:t>
         </w:r>
       </w:hyperlink>
       <w:r>
@@ -4624,33 +4817,7 @@
             <w:u w:val="none"/>
             <w:lang w:val="en-GB"/>
           </w:rPr>
-          <w:t>Comparative Study for Biodiesel Properties and Standards for Gas</w:t>
-        </w:r>
-        <w:r>
-          <w:rPr>
-            <w:rStyle w:val="Hyperlink"/>
-            <w:rFonts w:asciiTheme="minorHAnsi" w:hAnsiTheme="minorHAnsi" w:cstheme="minorHAnsi"/>
-            <w:b/>
-            <w:noProof/>
-            <w:sz w:val="22"/>
-            <w:szCs w:val="22"/>
-            <w:u w:val="none"/>
-            <w:lang w:val="en-GB"/>
-          </w:rPr>
-          <w:t xml:space="preserve"> </w:t>
-        </w:r>
-        <w:r>
-          <w:rPr>
-            <w:rStyle w:val="Hyperlink"/>
-            <w:rFonts w:asciiTheme="minorHAnsi" w:hAnsiTheme="minorHAnsi" w:cstheme="minorHAnsi"/>
-            <w:b/>
-            <w:noProof/>
-            <w:sz w:val="22"/>
-            <w:szCs w:val="22"/>
-            <w:u w:val="none"/>
-            <w:lang w:val="en-GB"/>
-          </w:rPr>
-          <w:t>Turbine</w:t>
+          <w:t>Comparative Study for Biodiesel Properties and Standards for Gas Turbine</w:t>
         </w:r>
       </w:hyperlink>
       <w:r>
@@ -4682,31 +4849,7 @@
             <w:u w:val="none"/>
             <w:lang w:val="en-GB"/>
           </w:rPr>
-          <w:t>with p</w:t>
-        </w:r>
-        <w:r>
-          <w:rPr>
-            <w:rStyle w:val="Hyperlink"/>
-            <w:rFonts w:asciiTheme="minorHAnsi" w:hAnsiTheme="minorHAnsi" w:cstheme="minorHAnsi"/>
-            <w:noProof/>
-            <w:sz w:val="22"/>
-            <w:szCs w:val="22"/>
-            <w:u w:val="none"/>
-            <w:lang w:val="en-GB"/>
-          </w:rPr>
-          <w:t>r</w:t>
-        </w:r>
-        <w:r>
-          <w:rPr>
-            <w:rStyle w:val="Hyperlink"/>
-            <w:rFonts w:asciiTheme="minorHAnsi" w:hAnsiTheme="minorHAnsi" w:cstheme="minorHAnsi"/>
-            <w:noProof/>
-            <w:sz w:val="22"/>
-            <w:szCs w:val="22"/>
-            <w:u w:val="none"/>
-            <w:lang w:val="en-GB"/>
-          </w:rPr>
-          <w:t>esentation</w:t>
+          <w:t>with presentation</w:t>
         </w:r>
       </w:hyperlink>
       <w:r>
@@ -4728,18 +4871,7 @@
           <w:szCs w:val="22"/>
           <w:lang w:val="en-GB"/>
         </w:rPr>
-        <w:t>”)</w:t>
-      </w:r>
-      <w:r>
-        <w:rPr>
-          <w:rFonts w:asciiTheme="minorHAnsi" w:hAnsiTheme="minorHAnsi" w:cstheme="minorHAnsi"/>
-          <w:iCs/>
-          <w:noProof/>
-          <w:sz w:val="22"/>
-          <w:szCs w:val="22"/>
-          <w:lang w:val="en-GB"/>
-        </w:rPr>
-        <w:t xml:space="preserve"> </w:t>
+        <w:t xml:space="preserve">”) </w:t>
       </w:r>
     </w:p>
     <w:p>
@@ -4773,22 +4905,11 @@
     <w:p>
       <w:pPr>
         <w:pStyle w:val="Heading1"/>
-        <w:framePr w:hSpace="0" w:wrap="auto" w:vAnchor="margin" w:xAlign="left" w:yAlign="inline"/>
-        <w:suppressOverlap w:val="0"/>
-        <w:rPr>
-          <w:lang w:val="en-GB"/>
-        </w:rPr>
-      </w:pPr>
-      <w:r>
-        <w:rPr>
-          <w:lang w:val="en-GB"/>
-        </w:rPr>
+      </w:pPr>
+      <w:r>
         <w:t xml:space="preserve">Certifications &amp; </w:t>
       </w:r>
       <w:r>
-        <w:rPr>
-          <w:lang w:val="en-GB"/>
-        </w:rPr>
         <w:t>Training</w:t>
       </w:r>
     </w:p>
@@ -4841,7 +4962,7 @@
           <w:szCs w:val="22"/>
           <w:lang w:val="en-GB"/>
         </w:rPr>
-        <w:t>IT Risk &amp; Cybersecurity Awareness – Corporate training on information security (2019)</w:t>
+        <w:t>Industrial &amp; Workplace Safety – WHMIS (2022), Electrical Safety &amp; Lockout-Tagout (2022), ESD Control (2022)</w:t>
       </w:r>
     </w:p>
     <w:p>
@@ -4867,7 +4988,7 @@
           <w:szCs w:val="22"/>
           <w:lang w:val="en-GB"/>
         </w:rPr>
-        <w:t>Working at Heights Safety Training – Certified for fall protection and height work (2019)</w:t>
+        <w:t>First Aid &amp; Emergency Response – Standard First Aid &amp; CPR/AED, Level C (2021)</w:t>
       </w:r>
     </w:p>
     <w:p>
@@ -4893,7 +5014,7 @@
           <w:szCs w:val="22"/>
           <w:lang w:val="en-GB"/>
         </w:rPr>
-        <w:t>Aerial Lifts &amp; Work Platforms Certification – Safe operation of aerial work platform equipment (2017)</w:t>
+        <w:t>Technical &amp; IT Training – IT Risk &amp; Cybersecurity Awareness (2019), Aerial Lifts &amp; Work Platforms (2017)</w:t>
       </w:r>
     </w:p>
     <w:p>
@@ -4919,113 +5040,15 @@
           <w:szCs w:val="22"/>
           <w:lang w:val="en-GB"/>
         </w:rPr>
-        <w:t>Standard First Aid &amp; CPR/AED – Red Cross certified, Level C (2021)</w:t>
+        <w:t>Construction &amp; Site Access Readiness – Working at Heights Certification (2019), compliant with fall protection standards</w:t>
       </w:r>
     </w:p>
     <w:p>
       <w:pPr>
-        <w:pStyle w:val="ListParagraph"/>
-        <w:numPr>
-          <w:ilvl w:val="0"/>
-          <w:numId w:val="45"/>
-        </w:numPr>
-        <w:rPr>
-          <w:rFonts w:asciiTheme="minorHAnsi" w:hAnsiTheme="minorHAnsi"/>
-          <w:noProof/>
-          <w:sz w:val="22"/>
-          <w:szCs w:val="22"/>
-          <w:lang w:val="en-GB"/>
-        </w:rPr>
-      </w:pPr>
-      <w:r>
-        <w:rPr>
-          <w:rFonts w:asciiTheme="minorHAnsi" w:hAnsiTheme="minorHAnsi"/>
-          <w:noProof/>
-          <w:sz w:val="22"/>
-          <w:szCs w:val="22"/>
-          <w:lang w:val="en-GB"/>
-        </w:rPr>
-        <w:t>WHMIS – Workplace Hazardous Materials Information System training, certified (most recent 2022)</w:t>
-      </w:r>
-    </w:p>
-    <w:p>
-      <w:pPr>
-        <w:pStyle w:val="ListParagraph"/>
-        <w:numPr>
-          <w:ilvl w:val="0"/>
-          <w:numId w:val="45"/>
-        </w:numPr>
-        <w:rPr>
-          <w:rFonts w:asciiTheme="minorHAnsi" w:hAnsiTheme="minorHAnsi"/>
-          <w:noProof/>
-          <w:sz w:val="22"/>
-          <w:szCs w:val="22"/>
-          <w:lang w:val="en-GB"/>
-        </w:rPr>
-      </w:pPr>
-      <w:r>
-        <w:rPr>
-          <w:rFonts w:asciiTheme="minorHAnsi" w:hAnsiTheme="minorHAnsi"/>
-          <w:noProof/>
-          <w:sz w:val="22"/>
-          <w:szCs w:val="22"/>
-          <w:lang w:val="en-GB"/>
-        </w:rPr>
-        <w:t>Electrical Safety &amp; Lockout-Tagout – Hazardous energy control training (2022)</w:t>
-      </w:r>
-    </w:p>
-    <w:p>
-      <w:pPr>
-        <w:pStyle w:val="ListParagraph"/>
-        <w:numPr>
-          <w:ilvl w:val="0"/>
-          <w:numId w:val="45"/>
-        </w:numPr>
-        <w:rPr>
-          <w:rFonts w:asciiTheme="minorHAnsi" w:hAnsiTheme="minorHAnsi"/>
-          <w:noProof/>
-          <w:sz w:val="22"/>
-          <w:szCs w:val="22"/>
-          <w:lang w:val="en-GB"/>
-        </w:rPr>
-      </w:pPr>
-      <w:r>
-        <w:rPr>
-          <w:rFonts w:asciiTheme="minorHAnsi" w:hAnsiTheme="minorHAnsi"/>
-          <w:noProof/>
-          <w:sz w:val="22"/>
-          <w:szCs w:val="22"/>
-          <w:lang w:val="en-GB"/>
-        </w:rPr>
-        <w:t>ESD Control Training – Electrostatic discharge prevention in electronics handling (2022)</w:t>
-      </w:r>
-    </w:p>
-    <w:p>
-      <w:pPr>
         <w:pStyle w:val="Heading1"/>
-        <w:framePr w:hSpace="0" w:wrap="auto" w:vAnchor="margin" w:xAlign="left" w:yAlign="inline"/>
-        <w:suppressOverlap w:val="0"/>
-        <w:rPr>
-          <w:lang w:val="en-GB"/>
-        </w:rPr>
-      </w:pPr>
-      <w:r>
-        <w:rPr>
-          <w:lang w:val="en-GB"/>
-        </w:rPr>
-        <w:t>Associations</w:t>
-      </w:r>
-    </w:p>
-    <w:p>
-      <w:pPr>
-        <w:ind w:left="0"/>
-      </w:pPr>
-      <w:r>
-        <w:rPr>
-          <w:sz w:val="22"/>
-          <w:szCs w:val="22"/>
-        </w:rPr>
-        <w:t>Member: ASME, SAE, PEGNL</w:t>
+      </w:pPr>
+      <w:r>
+        <w:t>Professional Afffiliations</w:t>
       </w:r>
     </w:p>
     <w:p>
@@ -5038,6 +5061,13 @@
           <w:lang w:val="en-GB"/>
         </w:rPr>
       </w:pPr>
+      <w:r>
+        <w:rPr>
+          <w:sz w:val="22"/>
+          <w:szCs w:val="22"/>
+        </w:rPr>
+        <w:t>Member of ASME and SAE. Licensed Professional Engineer (P.Eng., PEGNL).</w:t>
+      </w:r>
     </w:p>
     <w:sectPr>
       <w:headerReference w:type="default" r:id="rId21"/>
@@ -9429,6 +9459,119 @@
     </w:lvl>
   </w:abstractNum>
   <w:abstractNum w:abstractNumId="43" w15:restartNumberingAfterBreak="0">
+    <w:nsid w:val="573436BF"/>
+    <w:multiLevelType w:val="hybridMultilevel"/>
+    <w:tmpl w:val="18806D0A"/>
+    <w:lvl w:ilvl="0" w:tplc="FFFFFFFF">
+      <w:start w:val="1"/>
+      <w:numFmt w:val="bullet"/>
+      <w:lvlText w:val=""/>
+      <w:lvlJc w:val="left"/>
+      <w:pPr>
+        <w:ind w:left="502" w:hanging="360"/>
+      </w:pPr>
+      <w:rPr>
+        <w:rFonts w:ascii="Symbol" w:hAnsi="Symbol" w:hint="default"/>
+      </w:rPr>
+    </w:lvl>
+    <w:lvl w:ilvl="1" w:tplc="FFFFFFFF">
+      <w:start w:val="1"/>
+      <w:numFmt w:val="bullet"/>
+      <w:lvlText w:val=""/>
+      <w:lvlJc w:val="left"/>
+      <w:pPr>
+        <w:ind w:left="1222" w:hanging="360"/>
+      </w:pPr>
+      <w:rPr>
+        <w:rFonts w:ascii="Wingdings" w:hAnsi="Wingdings" w:hint="default"/>
+      </w:rPr>
+    </w:lvl>
+    <w:lvl w:ilvl="2" w:tplc="FFFFFFFF">
+      <w:start w:val="1"/>
+      <w:numFmt w:val="bullet"/>
+      <w:lvlText w:val=""/>
+      <w:lvlJc w:val="left"/>
+      <w:pPr>
+        <w:ind w:left="1942" w:hanging="360"/>
+      </w:pPr>
+      <w:rPr>
+        <w:rFonts w:ascii="Wingdings" w:hAnsi="Wingdings" w:hint="default"/>
+      </w:rPr>
+    </w:lvl>
+    <w:lvl w:ilvl="3" w:tplc="FFFFFFFF">
+      <w:start w:val="1"/>
+      <w:numFmt w:val="bullet"/>
+      <w:lvlText w:val=""/>
+      <w:lvlJc w:val="left"/>
+      <w:pPr>
+        <w:ind w:left="2662" w:hanging="360"/>
+      </w:pPr>
+      <w:rPr>
+        <w:rFonts w:ascii="Symbol" w:hAnsi="Symbol" w:hint="default"/>
+      </w:rPr>
+    </w:lvl>
+    <w:lvl w:ilvl="4" w:tplc="04090001">
+      <w:start w:val="1"/>
+      <w:numFmt w:val="bullet"/>
+      <w:lvlText w:val=""/>
+      <w:lvlJc w:val="left"/>
+      <w:pPr>
+        <w:ind w:left="3382" w:hanging="360"/>
+      </w:pPr>
+      <w:rPr>
+        <w:rFonts w:ascii="Symbol" w:hAnsi="Symbol" w:hint="default"/>
+      </w:rPr>
+    </w:lvl>
+    <w:lvl w:ilvl="5" w:tplc="FFFFFFFF" w:tentative="1">
+      <w:start w:val="1"/>
+      <w:numFmt w:val="bullet"/>
+      <w:lvlText w:val=""/>
+      <w:lvlJc w:val="left"/>
+      <w:pPr>
+        <w:ind w:left="4102" w:hanging="360"/>
+      </w:pPr>
+      <w:rPr>
+        <w:rFonts w:ascii="Wingdings" w:hAnsi="Wingdings" w:hint="default"/>
+      </w:rPr>
+    </w:lvl>
+    <w:lvl w:ilvl="6" w:tplc="FFFFFFFF" w:tentative="1">
+      <w:start w:val="1"/>
+      <w:numFmt w:val="bullet"/>
+      <w:lvlText w:val=""/>
+      <w:lvlJc w:val="left"/>
+      <w:pPr>
+        <w:ind w:left="4822" w:hanging="360"/>
+      </w:pPr>
+      <w:rPr>
+        <w:rFonts w:ascii="Symbol" w:hAnsi="Symbol" w:hint="default"/>
+      </w:rPr>
+    </w:lvl>
+    <w:lvl w:ilvl="7" w:tplc="FFFFFFFF" w:tentative="1">
+      <w:start w:val="1"/>
+      <w:numFmt w:val="bullet"/>
+      <w:lvlText w:val="o"/>
+      <w:lvlJc w:val="left"/>
+      <w:pPr>
+        <w:ind w:left="5542" w:hanging="360"/>
+      </w:pPr>
+      <w:rPr>
+        <w:rFonts w:ascii="Courier New" w:hAnsi="Courier New" w:cs="Courier New" w:hint="default"/>
+      </w:rPr>
+    </w:lvl>
+    <w:lvl w:ilvl="8" w:tplc="FFFFFFFF" w:tentative="1">
+      <w:start w:val="1"/>
+      <w:numFmt w:val="bullet"/>
+      <w:lvlText w:val=""/>
+      <w:lvlJc w:val="left"/>
+      <w:pPr>
+        <w:ind w:left="6262" w:hanging="360"/>
+      </w:pPr>
+      <w:rPr>
+        <w:rFonts w:ascii="Wingdings" w:hAnsi="Wingdings" w:hint="default"/>
+      </w:rPr>
+    </w:lvl>
+  </w:abstractNum>
+  <w:abstractNum w:abstractNumId="44" w15:restartNumberingAfterBreak="0">
     <w:nsid w:val="596136B6"/>
     <w:multiLevelType w:val="multilevel"/>
     <w:tmpl w:val="2636452E"/>
@@ -9577,10 +9720,10 @@
       </w:rPr>
     </w:lvl>
   </w:abstractNum>
-  <w:abstractNum w:abstractNumId="44" w15:restartNumberingAfterBreak="0">
+  <w:abstractNum w:abstractNumId="45" w15:restartNumberingAfterBreak="0">
     <w:nsid w:val="5BE524C5"/>
     <w:multiLevelType w:val="hybridMultilevel"/>
-    <w:tmpl w:val="4A204608"/>
+    <w:tmpl w:val="D32A711C"/>
     <w:lvl w:ilvl="0" w:tplc="04090001">
       <w:start w:val="1"/>
       <w:numFmt w:val="bullet"/>
@@ -9593,16 +9736,16 @@
         <w:rFonts w:ascii="Symbol" w:hAnsi="Symbol" w:hint="default"/>
       </w:rPr>
     </w:lvl>
-    <w:lvl w:ilvl="1" w:tplc="24090005">
-      <w:start w:val="1"/>
-      <w:numFmt w:val="bullet"/>
-      <w:lvlText w:val=""/>
+    <w:lvl w:ilvl="1" w:tplc="04090003">
+      <w:start w:val="1"/>
+      <w:numFmt w:val="bullet"/>
+      <w:lvlText w:val="o"/>
       <w:lvlJc w:val="left"/>
       <w:pPr>
         <w:ind w:left="1222" w:hanging="360"/>
       </w:pPr>
       <w:rPr>
-        <w:rFonts w:ascii="Wingdings" w:hAnsi="Wingdings" w:hint="default"/>
+        <w:rFonts w:ascii="Courier New" w:hAnsi="Courier New" w:cs="Courier New" w:hint="default"/>
       </w:rPr>
     </w:lvl>
     <w:lvl w:ilvl="2" w:tplc="2409000D">
@@ -9690,7 +9833,7 @@
       </w:rPr>
     </w:lvl>
   </w:abstractNum>
-  <w:abstractNum w:abstractNumId="45" w15:restartNumberingAfterBreak="0">
+  <w:abstractNum w:abstractNumId="46" w15:restartNumberingAfterBreak="0">
     <w:nsid w:val="60304DD7"/>
     <w:multiLevelType w:val="hybridMultilevel"/>
     <w:tmpl w:val="49525D34"/>
@@ -9803,7 +9946,7 @@
       </w:rPr>
     </w:lvl>
   </w:abstractNum>
-  <w:abstractNum w:abstractNumId="46" w15:restartNumberingAfterBreak="0">
+  <w:abstractNum w:abstractNumId="47" w15:restartNumberingAfterBreak="0">
     <w:nsid w:val="66B75600"/>
     <w:multiLevelType w:val="singleLevel"/>
     <w:tmpl w:val="EBBC44FA"/>
@@ -9824,7 +9967,7 @@
       </w:rPr>
     </w:lvl>
   </w:abstractNum>
-  <w:abstractNum w:abstractNumId="47" w15:restartNumberingAfterBreak="0">
+  <w:abstractNum w:abstractNumId="48" w15:restartNumberingAfterBreak="0">
     <w:nsid w:val="68221E16"/>
     <w:multiLevelType w:val="hybridMultilevel"/>
     <w:tmpl w:val="5C081934"/>
@@ -9937,7 +10080,7 @@
       </w:rPr>
     </w:lvl>
   </w:abstractNum>
-  <w:abstractNum w:abstractNumId="48" w15:restartNumberingAfterBreak="0">
+  <w:abstractNum w:abstractNumId="49" w15:restartNumberingAfterBreak="0">
     <w:nsid w:val="682A54F5"/>
     <w:multiLevelType w:val="multilevel"/>
     <w:tmpl w:val="F65CCC5C"/>
@@ -10086,7 +10229,7 @@
       </w:rPr>
     </w:lvl>
   </w:abstractNum>
-  <w:abstractNum w:abstractNumId="49" w15:restartNumberingAfterBreak="0">
+  <w:abstractNum w:abstractNumId="50" w15:restartNumberingAfterBreak="0">
     <w:nsid w:val="6B183868"/>
     <w:multiLevelType w:val="hybridMultilevel"/>
     <w:tmpl w:val="C96A6A5C"/>
@@ -10199,7 +10342,7 @@
       </w:rPr>
     </w:lvl>
   </w:abstractNum>
-  <w:abstractNum w:abstractNumId="50" w15:restartNumberingAfterBreak="0">
+  <w:abstractNum w:abstractNumId="51" w15:restartNumberingAfterBreak="0">
     <w:nsid w:val="6E7B37D6"/>
     <w:multiLevelType w:val="hybridMultilevel"/>
     <w:tmpl w:val="DA685980"/>
@@ -10312,7 +10455,7 @@
       </w:rPr>
     </w:lvl>
   </w:abstractNum>
-  <w:abstractNum w:abstractNumId="51" w15:restartNumberingAfterBreak="0">
+  <w:abstractNum w:abstractNumId="52" w15:restartNumberingAfterBreak="0">
     <w:nsid w:val="6E9B0D8B"/>
     <w:multiLevelType w:val="multilevel"/>
     <w:tmpl w:val="87E2562E"/>
@@ -10461,7 +10604,7 @@
       </w:rPr>
     </w:lvl>
   </w:abstractNum>
-  <w:abstractNum w:abstractNumId="52" w15:restartNumberingAfterBreak="0">
+  <w:abstractNum w:abstractNumId="53" w15:restartNumberingAfterBreak="0">
     <w:nsid w:val="70E668BB"/>
     <w:multiLevelType w:val="hybridMultilevel"/>
     <w:tmpl w:val="F3F47980"/>
@@ -10574,7 +10717,7 @@
       </w:rPr>
     </w:lvl>
   </w:abstractNum>
-  <w:abstractNum w:abstractNumId="53" w15:restartNumberingAfterBreak="0">
+  <w:abstractNum w:abstractNumId="54" w15:restartNumberingAfterBreak="0">
     <w:nsid w:val="722B324A"/>
     <w:multiLevelType w:val="multilevel"/>
     <w:tmpl w:val="ECECE1E0"/>
@@ -10723,7 +10866,7 @@
       </w:rPr>
     </w:lvl>
   </w:abstractNum>
-  <w:abstractNum w:abstractNumId="54" w15:restartNumberingAfterBreak="0">
+  <w:abstractNum w:abstractNumId="55" w15:restartNumberingAfterBreak="0">
     <w:nsid w:val="7483222B"/>
     <w:multiLevelType w:val="multilevel"/>
     <w:tmpl w:val="1D42E5C2"/>
@@ -10872,7 +11015,7 @@
       </w:rPr>
     </w:lvl>
   </w:abstractNum>
-  <w:abstractNum w:abstractNumId="55" w15:restartNumberingAfterBreak="0">
+  <w:abstractNum w:abstractNumId="56" w15:restartNumberingAfterBreak="0">
     <w:nsid w:val="79950DFE"/>
     <w:multiLevelType w:val="hybridMultilevel"/>
     <w:tmpl w:val="6A360CB0"/>
@@ -10985,7 +11128,7 @@
       </w:rPr>
     </w:lvl>
   </w:abstractNum>
-  <w:abstractNum w:abstractNumId="56" w15:restartNumberingAfterBreak="0">
+  <w:abstractNum w:abstractNumId="57" w15:restartNumberingAfterBreak="0">
     <w:nsid w:val="79B3132D"/>
     <w:multiLevelType w:val="hybridMultilevel"/>
     <w:tmpl w:val="B4AEE80C"/>
@@ -11098,7 +11241,7 @@
       </w:rPr>
     </w:lvl>
   </w:abstractNum>
-  <w:abstractNum w:abstractNumId="57" w15:restartNumberingAfterBreak="0">
+  <w:abstractNum w:abstractNumId="58" w15:restartNumberingAfterBreak="0">
     <w:nsid w:val="7B890411"/>
     <w:multiLevelType w:val="multilevel"/>
     <w:tmpl w:val="72824452"/>
@@ -11247,7 +11390,7 @@
       </w:rPr>
     </w:lvl>
   </w:abstractNum>
-  <w:abstractNum w:abstractNumId="58" w15:restartNumberingAfterBreak="0">
+  <w:abstractNum w:abstractNumId="59" w15:restartNumberingAfterBreak="0">
     <w:nsid w:val="7F3F5898"/>
     <w:multiLevelType w:val="hybridMultilevel"/>
     <w:tmpl w:val="6BB447A2"/>
@@ -11361,7 +11504,7 @@
     </w:lvl>
   </w:abstractNum>
   <w:num w:numId="1" w16cid:durableId="816072196">
-    <w:abstractNumId w:val="46"/>
+    <w:abstractNumId w:val="47"/>
   </w:num>
   <w:num w:numId="2" w16cid:durableId="1112165110">
     <w:abstractNumId w:val="9"/>
@@ -11403,7 +11546,7 @@
     <w:abstractNumId w:val="15"/>
   </w:num>
   <w:num w:numId="15" w16cid:durableId="2033266133">
-    <w:abstractNumId w:val="56"/>
+    <w:abstractNumId w:val="57"/>
   </w:num>
   <w:num w:numId="16" w16cid:durableId="734625693">
     <w:abstractNumId w:val="41"/>
@@ -11412,13 +11555,13 @@
     <w:abstractNumId w:val="35"/>
   </w:num>
   <w:num w:numId="18" w16cid:durableId="851146677">
-    <w:abstractNumId w:val="50"/>
+    <w:abstractNumId w:val="51"/>
   </w:num>
   <w:num w:numId="19" w16cid:durableId="1978339562">
     <w:abstractNumId w:val="34"/>
   </w:num>
   <w:num w:numId="20" w16cid:durableId="986591119">
-    <w:abstractNumId w:val="58"/>
+    <w:abstractNumId w:val="59"/>
   </w:num>
   <w:num w:numId="21" w16cid:durableId="1689984887">
     <w:abstractNumId w:val="36"/>
@@ -11427,10 +11570,10 @@
     <w:abstractNumId w:val="14"/>
   </w:num>
   <w:num w:numId="23" w16cid:durableId="894851064">
-    <w:abstractNumId w:val="44"/>
+    <w:abstractNumId w:val="45"/>
   </w:num>
   <w:num w:numId="24" w16cid:durableId="333999845">
-    <w:abstractNumId w:val="49"/>
+    <w:abstractNumId w:val="50"/>
   </w:num>
   <w:num w:numId="25" w16cid:durableId="923299207">
     <w:abstractNumId w:val="11"/>
@@ -11445,25 +11588,25 @@
     <w:abstractNumId w:val="29"/>
   </w:num>
   <w:num w:numId="29" w16cid:durableId="1300840513">
-    <w:abstractNumId w:val="55"/>
+    <w:abstractNumId w:val="56"/>
   </w:num>
   <w:num w:numId="30" w16cid:durableId="2128699150">
     <w:abstractNumId w:val="12"/>
   </w:num>
   <w:num w:numId="31" w16cid:durableId="141390287">
-    <w:abstractNumId w:val="52"/>
+    <w:abstractNumId w:val="53"/>
   </w:num>
   <w:num w:numId="32" w16cid:durableId="509678530">
-    <w:abstractNumId w:val="45"/>
+    <w:abstractNumId w:val="46"/>
   </w:num>
   <w:num w:numId="33" w16cid:durableId="2105151498">
     <w:abstractNumId w:val="25"/>
   </w:num>
   <w:num w:numId="34" w16cid:durableId="1129279853">
-    <w:abstractNumId w:val="53"/>
+    <w:abstractNumId w:val="54"/>
   </w:num>
   <w:num w:numId="35" w16cid:durableId="2056616155">
-    <w:abstractNumId w:val="47"/>
+    <w:abstractNumId w:val="48"/>
   </w:num>
   <w:num w:numId="36" w16cid:durableId="1067343447">
     <w:abstractNumId w:val="23"/>
@@ -11478,19 +11621,19 @@
     <w:abstractNumId w:val="17"/>
   </w:num>
   <w:num w:numId="40" w16cid:durableId="1925138560">
-    <w:abstractNumId w:val="54"/>
+    <w:abstractNumId w:val="55"/>
   </w:num>
   <w:num w:numId="41" w16cid:durableId="818034515">
-    <w:abstractNumId w:val="43"/>
+    <w:abstractNumId w:val="44"/>
   </w:num>
   <w:num w:numId="42" w16cid:durableId="1122187094">
-    <w:abstractNumId w:val="48"/>
+    <w:abstractNumId w:val="49"/>
   </w:num>
   <w:num w:numId="43" w16cid:durableId="433402577">
     <w:abstractNumId w:val="30"/>
   </w:num>
   <w:num w:numId="44" w16cid:durableId="1369834619">
-    <w:abstractNumId w:val="51"/>
+    <w:abstractNumId w:val="52"/>
   </w:num>
   <w:num w:numId="45" w16cid:durableId="1435052572">
     <w:abstractNumId w:val="27"/>
@@ -11505,7 +11648,7 @@
     <w:abstractNumId w:val="33"/>
   </w:num>
   <w:num w:numId="49" w16cid:durableId="1216967882">
-    <w:abstractNumId w:val="57"/>
+    <w:abstractNumId w:val="58"/>
   </w:num>
   <w:num w:numId="50" w16cid:durableId="2010517926">
     <w:abstractNumId w:val="37"/>
@@ -11536,6 +11679,9 @@
   </w:num>
   <w:num w:numId="59" w16cid:durableId="320472134">
     <w:abstractNumId w:val="21"/>
+  </w:num>
+  <w:num w:numId="60" w16cid:durableId="2094279182">
+    <w:abstractNumId w:val="43"/>
   </w:num>
 </w:numbering>
 </file>
@@ -11633,14 +11779,14 @@
     <w:lsdException w:name="Block Text" w:semiHidden="1" w:unhideWhenUsed="1"/>
     <w:lsdException w:name="Hyperlink" w:semiHidden="1" w:unhideWhenUsed="1"/>
     <w:lsdException w:name="FollowedHyperlink" w:semiHidden="1" w:unhideWhenUsed="1"/>
-    <w:lsdException w:name="Strong" w:qFormat="1"/>
+    <w:lsdException w:name="Strong" w:uiPriority="22" w:qFormat="1"/>
     <w:lsdException w:name="Emphasis" w:qFormat="1"/>
     <w:lsdException w:name="Document Map" w:semiHidden="1" w:unhideWhenUsed="1"/>
     <w:lsdException w:name="Plain Text" w:semiHidden="1" w:unhideWhenUsed="1"/>
     <w:lsdException w:name="E-mail Signature" w:semiHidden="1" w:unhideWhenUsed="1"/>
     <w:lsdException w:name="HTML Top of Form" w:semiHidden="1" w:unhideWhenUsed="1"/>
     <w:lsdException w:name="HTML Bottom of Form" w:semiHidden="1" w:unhideWhenUsed="1"/>
-    <w:lsdException w:name="Normal (Web)" w:semiHidden="1" w:unhideWhenUsed="1"/>
+    <w:lsdException w:name="Normal (Web)" w:semiHidden="1" w:uiPriority="99" w:unhideWhenUsed="1"/>
     <w:lsdException w:name="HTML Acronym" w:semiHidden="1" w:unhideWhenUsed="1"/>
     <w:lsdException w:name="HTML Address" w:semiHidden="1" w:unhideWhenUsed="1"/>
     <w:lsdException w:name="HTML Cite" w:semiHidden="1" w:unhideWhenUsed="1"/>
@@ -11941,9 +12087,8 @@
     <w:link w:val="Heading1Char"/>
     <w:autoRedefine/>
     <w:qFormat/>
-    <w:rsid w:val="008E3F02"/>
+    <w:rsid w:val="008153A3"/>
     <w:pPr>
-      <w:framePr w:hSpace="180" w:wrap="around" w:vAnchor="text" w:hAnchor="text" w:xAlign="center" w:y="1"/>
       <w:shd w:val="clear" w:color="auto" w:fill="F2F2F2" w:themeFill="background1" w:themeFillShade="F2"/>
       <w:tabs>
         <w:tab w:val="left" w:pos="2160"/>
@@ -11951,7 +12096,6 @@
       </w:tabs>
       <w:spacing w:before="360" w:after="180"/>
       <w:ind w:left="567"/>
-      <w:suppressOverlap/>
       <w:outlineLvl w:val="0"/>
     </w:pPr>
     <w:rPr>
@@ -11959,9 +12103,8 @@
       <w:b/>
       <w:smallCaps/>
       <w:noProof/>
-      <w:sz w:val="36"/>
-      <w:szCs w:val="22"/>
-      <w:lang w:val="en-CA"/>
+      <w:sz w:val="32"/>
+      <w:lang w:val="en-GB"/>
     </w:rPr>
   </w:style>
   <w:style w:type="paragraph" w:styleId="Heading2">
@@ -12331,6 +12474,7 @@
   <w:style w:type="paragraph" w:styleId="NormalWeb">
     <w:name w:val="Normal (Web)"/>
     <w:basedOn w:val="Normal"/>
+    <w:uiPriority w:val="99"/>
     <w:semiHidden/>
     <w:unhideWhenUsed/>
     <w:rsid w:val="008A3AE7"/>
@@ -12374,16 +12518,26 @@
     <w:name w:val="Heading 1 Char"/>
     <w:basedOn w:val="DefaultParagraphFont"/>
     <w:link w:val="Heading1"/>
-    <w:rsid w:val="00CB3D04"/>
+    <w:rsid w:val="008153A3"/>
     <w:rPr>
       <w:rFonts w:asciiTheme="minorHAnsi" w:hAnsiTheme="minorHAnsi" w:cs="Arial"/>
       <w:b/>
       <w:smallCaps/>
       <w:noProof/>
-      <w:sz w:val="36"/>
-      <w:szCs w:val="22"/>
+      <w:sz w:val="32"/>
       <w:shd w:val="clear" w:color="auto" w:fill="F2F2F2" w:themeFill="background1" w:themeFillShade="F2"/>
-      <w:lang w:val="en-CA"/>
+      <w:lang w:val="en-GB"/>
+    </w:rPr>
+  </w:style>
+  <w:style w:type="character" w:styleId="Strong">
+    <w:name w:val="Strong"/>
+    <w:basedOn w:val="DefaultParagraphFont"/>
+    <w:uiPriority w:val="22"/>
+    <w:qFormat/>
+    <w:rsid w:val="00E460D8"/>
+    <w:rPr>
+      <w:b/>
+      <w:bCs/>
     </w:rPr>
   </w:style>
 </w:styles>

</xml_diff>